<commit_message>
A Especificação de Requisitos de Software foi atualizada com os atores, a lista de eventos, o diagrama de casos de uso, a especificação dos casos de uso e o diagrama de classes; falta ainda completar o dicionário de dados, e colocar alguma referência, caso haja. As figuras do Diagrama de Classes e do Diagrama de Casos de Uso, assim como o arquivo do Diagrama de Casos de Uso do Microsoft Visio, foram adicionados ao repositório. O Manual do Usuário teve seu índice atualizado, de acordo com os tópicos descritos.
</commit_message>
<xml_diff>
--- a/Documentação/Manual do Usuário/Manual do Usuário - 1.0.docx
+++ b/Documentação/Manual do Usuário/Manual do Usuário - 1.0.docx
@@ -5,54 +5,40 @@
     <w:p>
       <w:pPr>
         <w:pStyle w:val="Ttulo"/>
-        <w:rPr>
-          <w:lang w:val="pt-BR"/>
-        </w:rPr>
       </w:pPr>
       <w:r>
         <w:rPr>
           <w:smallCaps/>
-          <w:lang w:val="pt-BR"/>
         </w:rPr>
         <w:t>T</w:t>
       </w:r>
       <w:r>
         <w:rPr>
           <w:smallCaps/>
-          <w:lang w:val="pt-BR"/>
         </w:rPr>
         <w:t>EN</w:t>
       </w:r>
       <w:r>
-        <w:rPr>
-          <w:lang w:val="pt-BR"/>
-        </w:rPr>
         <w:t xml:space="preserve"> </w:t>
       </w:r>
       <w:r>
         <w:rPr>
           <w:position w:val="10"/>
-          <w:lang w:val="pt-BR"/>
         </w:rPr>
         <w:t>|</w:t>
       </w:r>
       <w:r>
-        <w:rPr>
-          <w:lang w:val="pt-BR"/>
-        </w:rPr>
         <w:t xml:space="preserve"> </w:t>
       </w:r>
       <w:r>
         <w:rPr>
           <w:smallCaps/>
-          <w:lang w:val="pt-BR"/>
         </w:rPr>
         <w:t xml:space="preserve">Traffic </w:t>
       </w:r>
       <w:r>
         <w:rPr>
           <w:smallCaps/>
-          <w:lang w:val="pt-BR"/>
         </w:rPr>
         <w:t>Engine</w:t>
       </w:r>
@@ -60,46 +46,19 @@
     <w:p>
       <w:pPr>
         <w:pStyle w:val="Subttulo"/>
-        <w:rPr>
-          <w:lang w:val="pt-BR"/>
-        </w:rPr>
       </w:pPr>
       <w:r>
-        <w:rPr>
-          <w:lang w:val="pt-BR"/>
-        </w:rPr>
         <w:t>Manual do Usuário</w:t>
       </w:r>
     </w:p>
+    <w:p/>
+    <w:p/>
     <w:p>
       <w:pPr>
-        <w:rPr>
-          <w:lang w:val="pt-BR"/>
-        </w:rPr>
+        <w:ind w:firstLine="0"/>
       </w:pPr>
     </w:p>
-    <w:p>
-      <w:pPr>
-        <w:rPr>
-          <w:lang w:val="pt-BR"/>
-        </w:rPr>
-      </w:pPr>
-    </w:p>
-    <w:p>
-      <w:pPr>
-        <w:ind w:firstLine="0"/>
-        <w:rPr>
-          <w:lang w:val="pt-BR"/>
-        </w:rPr>
-      </w:pPr>
-    </w:p>
-    <w:p>
-      <w:pPr>
-        <w:rPr>
-          <w:lang w:val="pt-BR"/>
-        </w:rPr>
-      </w:pPr>
-    </w:p>
+    <w:p/>
     <w:p>
       <w:pPr>
         <w:rPr>
@@ -173,6 +132,7 @@
       </w:pPr>
       <w:bookmarkStart w:id="0" w:name="_Toc225762286"/>
       <w:bookmarkStart w:id="1" w:name="_Toc226113720"/>
+      <w:bookmarkStart w:id="2" w:name="_Toc230285237"/>
       <w:r>
         <w:rPr>
           <w:lang w:val="pt-BR"/>
@@ -182,6 +142,7 @@
       </w:r>
       <w:bookmarkEnd w:id="0"/>
       <w:bookmarkEnd w:id="1"/>
+      <w:bookmarkEnd w:id="2"/>
     </w:p>
     <w:p>
       <w:pPr>
@@ -379,7 +340,7 @@
           <w:lang w:val="pt-BR"/>
         </w:rPr>
       </w:pPr>
-      <w:bookmarkStart w:id="2" w:name="_Toc225762287"/>
+      <w:bookmarkStart w:id="3" w:name="_Toc225762287"/>
       <w:r>
         <w:rPr>
           <w:lang w:val="pt-BR"/>
@@ -413,7 +374,8 @@
           <w:lang w:val="pt-BR"/>
         </w:rPr>
       </w:pPr>
-      <w:bookmarkStart w:id="3" w:name="_Toc226113721"/>
+      <w:bookmarkStart w:id="4" w:name="_Toc226113721"/>
+      <w:bookmarkStart w:id="5" w:name="_Toc230285238"/>
       <w:r>
         <w:rPr>
           <w:lang w:val="pt-BR"/>
@@ -421,8 +383,9 @@
         <w:lastRenderedPageBreak/>
         <w:t>Relatório de Mudanças</w:t>
       </w:r>
-      <w:bookmarkEnd w:id="2"/>
       <w:bookmarkEnd w:id="3"/>
+      <w:bookmarkEnd w:id="4"/>
+      <w:bookmarkEnd w:id="5"/>
     </w:p>
     <w:p>
       <w:pPr>
@@ -437,7 +400,7 @@
           <w:smallCaps/>
           <w:lang w:val="pt-BR"/>
         </w:rPr>
-        <w:t>TEN  – Traffic Engine</w:t>
+        <w:t>TEN – Traffic Engine</w:t>
       </w:r>
     </w:p>
     <w:p>
@@ -536,13 +499,6 @@
         <w:rPr>
           <w:lang w:val="pt-BR"/>
         </w:rPr>
-        <w:br w:type="page"/>
-      </w:r>
-      <w:r>
-        <w:rPr>
-          <w:lang w:val="pt-BR"/>
-        </w:rPr>
-        <w:lastRenderedPageBreak/>
         <w:br w:type="page"/>
       </w:r>
     </w:p>
@@ -563,8 +519,9 @@
         </w:docPartObj>
       </w:sdtPr>
       <w:sdtContent>
-        <w:bookmarkStart w:id="4" w:name="_Toc225762289" w:displacedByCustomXml="prev"/>
-        <w:bookmarkStart w:id="5" w:name="_Toc226113723" w:displacedByCustomXml="prev"/>
+        <w:bookmarkStart w:id="6" w:name="_Toc230285239" w:displacedByCustomXml="prev"/>
+        <w:bookmarkStart w:id="7" w:name="_Toc226113723" w:displacedByCustomXml="prev"/>
+        <w:bookmarkStart w:id="8" w:name="_Toc225762289" w:displacedByCustomXml="prev"/>
         <w:p>
           <w:pPr>
             <w:pStyle w:val="Ttulo1"/>
@@ -581,8 +538,9 @@
           <w:r>
             <w:t>Índice</w:t>
           </w:r>
-          <w:bookmarkEnd w:id="5"/>
-          <w:bookmarkEnd w:id="4"/>
+          <w:bookmarkEnd w:id="8"/>
+          <w:bookmarkEnd w:id="7"/>
+          <w:bookmarkEnd w:id="6"/>
           <w:r>
             <w:rPr>
               <w:lang w:val="pt-BR"/>
@@ -614,12 +572,11 @@
               <w:lang w:val="pt-BR" w:eastAsia="pt-BR" w:bidi="ar-SA"/>
             </w:rPr>
           </w:pPr>
-          <w:hyperlink w:anchor="_Toc226113724" w:history="1">
+          <w:hyperlink w:anchor="_Toc230285240" w:history="1">
             <w:r>
               <w:rPr>
                 <w:rStyle w:val="Hyperlink"/>
                 <w:noProof/>
-                <w:lang w:val="pt-BR"/>
               </w:rPr>
               <w:t>1.</w:t>
             </w:r>
@@ -634,9 +591,8 @@
               <w:rPr>
                 <w:rStyle w:val="Hyperlink"/>
                 <w:noProof/>
-                <w:lang w:val="pt-BR"/>
-              </w:rPr>
-              <w:t>Apresentação</w:t>
+              </w:rPr>
+              <w:t>Construir mapa</w:t>
             </w:r>
             <w:r>
               <w:rPr>
@@ -657,7 +613,7 @@
                 <w:noProof/>
                 <w:webHidden/>
               </w:rPr>
-              <w:instrText xml:space="preserve"> PAGEREF _Toc226113724 \h </w:instrText>
+              <w:instrText xml:space="preserve"> PAGEREF _Toc230285240 \h </w:instrText>
             </w:r>
             <w:r>
               <w:rPr>
@@ -700,12 +656,11 @@
               <w:lang w:val="pt-BR" w:eastAsia="pt-BR" w:bidi="ar-SA"/>
             </w:rPr>
           </w:pPr>
-          <w:hyperlink w:anchor="_Toc226113725" w:history="1">
+          <w:hyperlink w:anchor="_Toc230285241" w:history="1">
             <w:r>
               <w:rPr>
                 <w:rStyle w:val="Hyperlink"/>
                 <w:noProof/>
-                <w:lang w:val="pt-BR"/>
               </w:rPr>
               <w:t>1.1</w:t>
             </w:r>
@@ -720,9 +675,8 @@
               <w:rPr>
                 <w:rStyle w:val="Hyperlink"/>
                 <w:noProof/>
-                <w:lang w:val="pt-BR"/>
-              </w:rPr>
-              <w:t>Sumário do Projeto</w:t>
+              </w:rPr>
+              <w:t>Construir uma rua no mapa</w:t>
             </w:r>
             <w:r>
               <w:rPr>
@@ -743,351 +697,7 @@
                 <w:noProof/>
                 <w:webHidden/>
               </w:rPr>
-              <w:instrText xml:space="preserve"> PAGEREF _Toc226113725 \h </w:instrText>
-            </w:r>
-            <w:r>
-              <w:rPr>
-                <w:noProof/>
-                <w:webHidden/>
-              </w:rPr>
-            </w:r>
-            <w:r>
-              <w:rPr>
-                <w:noProof/>
-                <w:webHidden/>
-              </w:rPr>
-              <w:fldChar w:fldCharType="separate"/>
-            </w:r>
-            <w:r>
-              <w:rPr>
-                <w:noProof/>
-                <w:webHidden/>
-              </w:rPr>
-              <w:t>1</w:t>
-            </w:r>
-            <w:r>
-              <w:rPr>
-                <w:noProof/>
-                <w:webHidden/>
-              </w:rPr>
-              <w:fldChar w:fldCharType="end"/>
-            </w:r>
-          </w:hyperlink>
-        </w:p>
-        <w:p>
-          <w:pPr>
-            <w:pStyle w:val="Sumrio3"/>
-            <w:tabs>
-              <w:tab w:val="left" w:pos="1540"/>
-              <w:tab w:val="right" w:leader="dot" w:pos="8494"/>
-            </w:tabs>
-            <w:rPr>
-              <w:noProof/>
-              <w:lang w:val="pt-BR" w:eastAsia="pt-BR" w:bidi="ar-SA"/>
-            </w:rPr>
-          </w:pPr>
-          <w:hyperlink w:anchor="_Toc226113726" w:history="1">
-            <w:r>
-              <w:rPr>
-                <w:rStyle w:val="Hyperlink"/>
-                <w:noProof/>
-                <w:lang w:val="pt-BR"/>
-              </w:rPr>
-              <w:t>1.1.1</w:t>
-            </w:r>
-            <w:r>
-              <w:rPr>
-                <w:noProof/>
-                <w:lang w:val="pt-BR" w:eastAsia="pt-BR" w:bidi="ar-SA"/>
-              </w:rPr>
-              <w:tab/>
-            </w:r>
-            <w:r>
-              <w:rPr>
-                <w:rStyle w:val="Hyperlink"/>
-                <w:noProof/>
-                <w:lang w:val="pt-BR"/>
-              </w:rPr>
-              <w:t>Finalidades, Escopo e Objetivos</w:t>
-            </w:r>
-            <w:r>
-              <w:rPr>
-                <w:noProof/>
-                <w:webHidden/>
-              </w:rPr>
-              <w:tab/>
-            </w:r>
-            <w:r>
-              <w:rPr>
-                <w:noProof/>
-                <w:webHidden/>
-              </w:rPr>
-              <w:fldChar w:fldCharType="begin"/>
-            </w:r>
-            <w:r>
-              <w:rPr>
-                <w:noProof/>
-                <w:webHidden/>
-              </w:rPr>
-              <w:instrText xml:space="preserve"> PAGEREF _Toc226113726 \h </w:instrText>
-            </w:r>
-            <w:r>
-              <w:rPr>
-                <w:noProof/>
-                <w:webHidden/>
-              </w:rPr>
-            </w:r>
-            <w:r>
-              <w:rPr>
-                <w:noProof/>
-                <w:webHidden/>
-              </w:rPr>
-              <w:fldChar w:fldCharType="separate"/>
-            </w:r>
-            <w:r>
-              <w:rPr>
-                <w:noProof/>
-                <w:webHidden/>
-              </w:rPr>
-              <w:t>1</w:t>
-            </w:r>
-            <w:r>
-              <w:rPr>
-                <w:noProof/>
-                <w:webHidden/>
-              </w:rPr>
-              <w:fldChar w:fldCharType="end"/>
-            </w:r>
-          </w:hyperlink>
-        </w:p>
-        <w:p>
-          <w:pPr>
-            <w:pStyle w:val="Sumrio3"/>
-            <w:tabs>
-              <w:tab w:val="left" w:pos="1540"/>
-              <w:tab w:val="right" w:leader="dot" w:pos="8494"/>
-            </w:tabs>
-            <w:rPr>
-              <w:noProof/>
-              <w:lang w:val="pt-BR" w:eastAsia="pt-BR" w:bidi="ar-SA"/>
-            </w:rPr>
-          </w:pPr>
-          <w:hyperlink w:anchor="_Toc226113727" w:history="1">
-            <w:r>
-              <w:rPr>
-                <w:rStyle w:val="Hyperlink"/>
-                <w:noProof/>
-                <w:lang w:val="pt-BR"/>
-              </w:rPr>
-              <w:t>1.1.2</w:t>
-            </w:r>
-            <w:r>
-              <w:rPr>
-                <w:noProof/>
-                <w:lang w:val="pt-BR" w:eastAsia="pt-BR" w:bidi="ar-SA"/>
-              </w:rPr>
-              <w:tab/>
-            </w:r>
-            <w:r>
-              <w:rPr>
-                <w:rStyle w:val="Hyperlink"/>
-                <w:noProof/>
-                <w:lang w:val="pt-BR"/>
-              </w:rPr>
-              <w:t>Postulados e Restrições</w:t>
-            </w:r>
-            <w:r>
-              <w:rPr>
-                <w:noProof/>
-                <w:webHidden/>
-              </w:rPr>
-              <w:tab/>
-            </w:r>
-            <w:r>
-              <w:rPr>
-                <w:noProof/>
-                <w:webHidden/>
-              </w:rPr>
-              <w:fldChar w:fldCharType="begin"/>
-            </w:r>
-            <w:r>
-              <w:rPr>
-                <w:noProof/>
-                <w:webHidden/>
-              </w:rPr>
-              <w:instrText xml:space="preserve"> PAGEREF _Toc226113727 \h </w:instrText>
-            </w:r>
-            <w:r>
-              <w:rPr>
-                <w:noProof/>
-                <w:webHidden/>
-              </w:rPr>
-            </w:r>
-            <w:r>
-              <w:rPr>
-                <w:noProof/>
-                <w:webHidden/>
-              </w:rPr>
-              <w:fldChar w:fldCharType="separate"/>
-            </w:r>
-            <w:r>
-              <w:rPr>
-                <w:noProof/>
-                <w:webHidden/>
-              </w:rPr>
-              <w:t>1</w:t>
-            </w:r>
-            <w:r>
-              <w:rPr>
-                <w:noProof/>
-                <w:webHidden/>
-              </w:rPr>
-              <w:fldChar w:fldCharType="end"/>
-            </w:r>
-          </w:hyperlink>
-        </w:p>
-        <w:p>
-          <w:pPr>
-            <w:pStyle w:val="Sumrio3"/>
-            <w:tabs>
-              <w:tab w:val="left" w:pos="1540"/>
-              <w:tab w:val="right" w:leader="dot" w:pos="8494"/>
-            </w:tabs>
-            <w:rPr>
-              <w:noProof/>
-              <w:lang w:val="pt-BR" w:eastAsia="pt-BR" w:bidi="ar-SA"/>
-            </w:rPr>
-          </w:pPr>
-          <w:hyperlink w:anchor="_Toc226113728" w:history="1">
-            <w:r>
-              <w:rPr>
-                <w:rStyle w:val="Hyperlink"/>
-                <w:noProof/>
-                <w:lang w:val="pt-BR"/>
-              </w:rPr>
-              <w:t>1.1.3</w:t>
-            </w:r>
-            <w:r>
-              <w:rPr>
-                <w:noProof/>
-                <w:lang w:val="pt-BR" w:eastAsia="pt-BR" w:bidi="ar-SA"/>
-              </w:rPr>
-              <w:tab/>
-            </w:r>
-            <w:r>
-              <w:rPr>
-                <w:rStyle w:val="Hyperlink"/>
-                <w:noProof/>
-                <w:lang w:val="pt-BR"/>
-              </w:rPr>
-              <w:t>Liberações Parciais</w:t>
-            </w:r>
-            <w:r>
-              <w:rPr>
-                <w:noProof/>
-                <w:webHidden/>
-              </w:rPr>
-              <w:tab/>
-            </w:r>
-            <w:r>
-              <w:rPr>
-                <w:noProof/>
-                <w:webHidden/>
-              </w:rPr>
-              <w:fldChar w:fldCharType="begin"/>
-            </w:r>
-            <w:r>
-              <w:rPr>
-                <w:noProof/>
-                <w:webHidden/>
-              </w:rPr>
-              <w:instrText xml:space="preserve"> PAGEREF _Toc226113728 \h </w:instrText>
-            </w:r>
-            <w:r>
-              <w:rPr>
-                <w:noProof/>
-                <w:webHidden/>
-              </w:rPr>
-            </w:r>
-            <w:r>
-              <w:rPr>
-                <w:noProof/>
-                <w:webHidden/>
-              </w:rPr>
-              <w:fldChar w:fldCharType="separate"/>
-            </w:r>
-            <w:r>
-              <w:rPr>
-                <w:noProof/>
-                <w:webHidden/>
-              </w:rPr>
-              <w:t>1</w:t>
-            </w:r>
-            <w:r>
-              <w:rPr>
-                <w:noProof/>
-                <w:webHidden/>
-              </w:rPr>
-              <w:fldChar w:fldCharType="end"/>
-            </w:r>
-          </w:hyperlink>
-        </w:p>
-        <w:p>
-          <w:pPr>
-            <w:pStyle w:val="Sumrio3"/>
-            <w:tabs>
-              <w:tab w:val="left" w:pos="1540"/>
-              <w:tab w:val="right" w:leader="dot" w:pos="8494"/>
-            </w:tabs>
-            <w:rPr>
-              <w:noProof/>
-              <w:lang w:val="pt-BR" w:eastAsia="pt-BR" w:bidi="ar-SA"/>
-            </w:rPr>
-          </w:pPr>
-          <w:hyperlink w:anchor="_Toc226113729" w:history="1">
-            <w:r>
-              <w:rPr>
-                <w:rStyle w:val="Hyperlink"/>
-                <w:noProof/>
-                <w:lang w:val="pt-BR"/>
-              </w:rPr>
-              <w:t>1.1.4</w:t>
-            </w:r>
-            <w:r>
-              <w:rPr>
-                <w:noProof/>
-                <w:lang w:val="pt-BR" w:eastAsia="pt-BR" w:bidi="ar-SA"/>
-              </w:rPr>
-              <w:tab/>
-            </w:r>
-            <w:r>
-              <w:rPr>
-                <w:rStyle w:val="Hyperlink"/>
-                <w:noProof/>
-                <w:lang w:val="pt-BR"/>
-              </w:rPr>
-              <w:t>Sumário de Cronograma e Orçamento</w:t>
-            </w:r>
-            <w:r>
-              <w:rPr>
-                <w:noProof/>
-                <w:webHidden/>
-              </w:rPr>
-              <w:tab/>
-            </w:r>
-            <w:r>
-              <w:rPr>
-                <w:noProof/>
-                <w:webHidden/>
-              </w:rPr>
-              <w:fldChar w:fldCharType="begin"/>
-            </w:r>
-            <w:r>
-              <w:rPr>
-                <w:noProof/>
-                <w:webHidden/>
-              </w:rPr>
-              <w:instrText xml:space="preserve"> PAGEREF _Toc226113729 \h </w:instrText>
+              <w:instrText xml:space="preserve"> PAGEREF _Toc230285241 \h </w:instrText>
             </w:r>
             <w:r>
               <w:rPr>
@@ -1130,12 +740,11 @@
               <w:lang w:val="pt-BR" w:eastAsia="pt-BR" w:bidi="ar-SA"/>
             </w:rPr>
           </w:pPr>
-          <w:hyperlink w:anchor="_Toc226113730" w:history="1">
+          <w:hyperlink w:anchor="_Toc230285242" w:history="1">
             <w:r>
               <w:rPr>
                 <w:rStyle w:val="Hyperlink"/>
                 <w:noProof/>
-                <w:lang w:val="pt-BR"/>
               </w:rPr>
               <w:t>1.2</w:t>
             </w:r>
@@ -1150,9 +759,8 @@
               <w:rPr>
                 <w:rStyle w:val="Hyperlink"/>
                 <w:noProof/>
-                <w:lang w:val="pt-BR"/>
-              </w:rPr>
-              <w:t>Evolução do Plano</w:t>
+              </w:rPr>
+              <w:t>Definir parâmetros específicos das ruas</w:t>
             </w:r>
             <w:r>
               <w:rPr>
@@ -1173,7 +781,7 @@
                 <w:noProof/>
                 <w:webHidden/>
               </w:rPr>
-              <w:instrText xml:space="preserve"> PAGEREF _Toc226113730 \h </w:instrText>
+              <w:instrText xml:space="preserve"> PAGEREF _Toc230285242 \h </w:instrText>
             </w:r>
             <w:r>
               <w:rPr>
@@ -1193,7 +801,91 @@
                 <w:noProof/>
                 <w:webHidden/>
               </w:rPr>
-              <w:t>2</w:t>
+              <w:t>1</w:t>
+            </w:r>
+            <w:r>
+              <w:rPr>
+                <w:noProof/>
+                <w:webHidden/>
+              </w:rPr>
+              <w:fldChar w:fldCharType="end"/>
+            </w:r>
+          </w:hyperlink>
+        </w:p>
+        <w:p>
+          <w:pPr>
+            <w:pStyle w:val="Sumrio2"/>
+            <w:tabs>
+              <w:tab w:val="left" w:pos="1100"/>
+              <w:tab w:val="right" w:leader="dot" w:pos="8494"/>
+            </w:tabs>
+            <w:rPr>
+              <w:noProof/>
+              <w:lang w:val="pt-BR" w:eastAsia="pt-BR" w:bidi="ar-SA"/>
+            </w:rPr>
+          </w:pPr>
+          <w:hyperlink w:anchor="_Toc230285243" w:history="1">
+            <w:r>
+              <w:rPr>
+                <w:rStyle w:val="Hyperlink"/>
+                <w:noProof/>
+              </w:rPr>
+              <w:t>1.3</w:t>
+            </w:r>
+            <w:r>
+              <w:rPr>
+                <w:noProof/>
+                <w:lang w:val="pt-BR" w:eastAsia="pt-BR" w:bidi="ar-SA"/>
+              </w:rPr>
+              <w:tab/>
+            </w:r>
+            <w:r>
+              <w:rPr>
+                <w:rStyle w:val="Hyperlink"/>
+                <w:noProof/>
+              </w:rPr>
+              <w:t>Definir pontos semaforizados</w:t>
+            </w:r>
+            <w:r>
+              <w:rPr>
+                <w:noProof/>
+                <w:webHidden/>
+              </w:rPr>
+              <w:tab/>
+            </w:r>
+            <w:r>
+              <w:rPr>
+                <w:noProof/>
+                <w:webHidden/>
+              </w:rPr>
+              <w:fldChar w:fldCharType="begin"/>
+            </w:r>
+            <w:r>
+              <w:rPr>
+                <w:noProof/>
+                <w:webHidden/>
+              </w:rPr>
+              <w:instrText xml:space="preserve"> PAGEREF _Toc230285243 \h </w:instrText>
+            </w:r>
+            <w:r>
+              <w:rPr>
+                <w:noProof/>
+                <w:webHidden/>
+              </w:rPr>
+            </w:r>
+            <w:r>
+              <w:rPr>
+                <w:noProof/>
+                <w:webHidden/>
+              </w:rPr>
+              <w:fldChar w:fldCharType="separate"/>
+            </w:r>
+            <w:r>
+              <w:rPr>
+                <w:noProof/>
+                <w:webHidden/>
+              </w:rPr>
+              <w:t>1</w:t>
             </w:r>
             <w:r>
               <w:rPr>
@@ -1216,7 +908,7 @@
               <w:lang w:val="pt-BR" w:eastAsia="pt-BR" w:bidi="ar-SA"/>
             </w:rPr>
           </w:pPr>
-          <w:hyperlink w:anchor="_Toc226113731" w:history="1">
+          <w:hyperlink w:anchor="_Toc230285244" w:history="1">
             <w:r>
               <w:rPr>
                 <w:rStyle w:val="Hyperlink"/>
@@ -1238,7 +930,7 @@
                 <w:noProof/>
                 <w:lang w:val="pt-BR"/>
               </w:rPr>
-              <w:t>Referências</w:t>
+              <w:t>Definir parâmetros gerais para a simulação</w:t>
             </w:r>
             <w:r>
               <w:rPr>
@@ -1259,7 +951,7 @@
                 <w:noProof/>
                 <w:webHidden/>
               </w:rPr>
-              <w:instrText xml:space="preserve"> PAGEREF _Toc226113731 \h </w:instrText>
+              <w:instrText xml:space="preserve"> PAGEREF _Toc230285244 \h </w:instrText>
             </w:r>
             <w:r>
               <w:rPr>
@@ -1279,7 +971,7 @@
                 <w:noProof/>
                 <w:webHidden/>
               </w:rPr>
-              <w:t>3</w:t>
+              <w:t>1</w:t>
             </w:r>
             <w:r>
               <w:rPr>
@@ -1302,7 +994,7 @@
               <w:lang w:val="pt-BR" w:eastAsia="pt-BR" w:bidi="ar-SA"/>
             </w:rPr>
           </w:pPr>
-          <w:hyperlink w:anchor="_Toc226113732" w:history="1">
+          <w:hyperlink w:anchor="_Toc230285245" w:history="1">
             <w:r>
               <w:rPr>
                 <w:rStyle w:val="Hyperlink"/>
@@ -1324,7 +1016,7 @@
                 <w:noProof/>
                 <w:lang w:val="pt-BR"/>
               </w:rPr>
-              <w:t>Definições</w:t>
+              <w:t>Controlar simulação</w:t>
             </w:r>
             <w:r>
               <w:rPr>
@@ -1345,7 +1037,7 @@
                 <w:noProof/>
                 <w:webHidden/>
               </w:rPr>
-              <w:instrText xml:space="preserve"> PAGEREF _Toc226113732 \h </w:instrText>
+              <w:instrText xml:space="preserve"> PAGEREF _Toc230285245 \h </w:instrText>
             </w:r>
             <w:r>
               <w:rPr>
@@ -1365,93 +1057,7 @@
                 <w:noProof/>
                 <w:webHidden/>
               </w:rPr>
-              <w:t>4</w:t>
-            </w:r>
-            <w:r>
-              <w:rPr>
-                <w:noProof/>
-                <w:webHidden/>
-              </w:rPr>
-              <w:fldChar w:fldCharType="end"/>
-            </w:r>
-          </w:hyperlink>
-        </w:p>
-        <w:p>
-          <w:pPr>
-            <w:pStyle w:val="Sumrio1"/>
-            <w:tabs>
-              <w:tab w:val="left" w:pos="880"/>
-              <w:tab w:val="right" w:leader="dot" w:pos="8494"/>
-            </w:tabs>
-            <w:rPr>
-              <w:noProof/>
-              <w:lang w:val="pt-BR" w:eastAsia="pt-BR" w:bidi="ar-SA"/>
-            </w:rPr>
-          </w:pPr>
-          <w:hyperlink w:anchor="_Toc226113733" w:history="1">
-            <w:r>
-              <w:rPr>
-                <w:rStyle w:val="Hyperlink"/>
-                <w:noProof/>
-                <w:lang w:val="pt-BR"/>
-              </w:rPr>
-              <w:t>4.</w:t>
-            </w:r>
-            <w:r>
-              <w:rPr>
-                <w:noProof/>
-                <w:lang w:val="pt-BR" w:eastAsia="pt-BR" w:bidi="ar-SA"/>
-              </w:rPr>
-              <w:tab/>
-            </w:r>
-            <w:r>
-              <w:rPr>
-                <w:rStyle w:val="Hyperlink"/>
-                <w:noProof/>
-                <w:lang w:val="pt-BR"/>
-              </w:rPr>
-              <w:t>Organização do Projeto</w:t>
-            </w:r>
-            <w:r>
-              <w:rPr>
-                <w:noProof/>
-                <w:webHidden/>
-              </w:rPr>
-              <w:tab/>
-            </w:r>
-            <w:r>
-              <w:rPr>
-                <w:noProof/>
-                <w:webHidden/>
-              </w:rPr>
-              <w:fldChar w:fldCharType="begin"/>
-            </w:r>
-            <w:r>
-              <w:rPr>
-                <w:noProof/>
-                <w:webHidden/>
-              </w:rPr>
-              <w:instrText xml:space="preserve"> PAGEREF _Toc226113733 \h </w:instrText>
-            </w:r>
-            <w:r>
-              <w:rPr>
-                <w:noProof/>
-                <w:webHidden/>
-              </w:rPr>
-            </w:r>
-            <w:r>
-              <w:rPr>
-                <w:noProof/>
-                <w:webHidden/>
-              </w:rPr>
-              <w:fldChar w:fldCharType="separate"/>
-            </w:r>
-            <w:r>
-              <w:rPr>
-                <w:noProof/>
-                <w:webHidden/>
-              </w:rPr>
-              <w:t>5</w:t>
+              <w:t>1</w:t>
             </w:r>
             <w:r>
               <w:rPr>
@@ -1474,14 +1080,13 @@
               <w:lang w:val="pt-BR" w:eastAsia="pt-BR" w:bidi="ar-SA"/>
             </w:rPr>
           </w:pPr>
-          <w:hyperlink w:anchor="_Toc226113734" w:history="1">
+          <w:hyperlink w:anchor="_Toc230285246" w:history="1">
             <w:r>
               <w:rPr>
                 <w:rStyle w:val="Hyperlink"/>
                 <w:noProof/>
-                <w:lang w:val="pt-BR"/>
-              </w:rPr>
-              <w:t>4.1</w:t>
+              </w:rPr>
+              <w:t>3.1</w:t>
             </w:r>
             <w:r>
               <w:rPr>
@@ -1494,9 +1099,8 @@
               <w:rPr>
                 <w:rStyle w:val="Hyperlink"/>
                 <w:noProof/>
-                <w:lang w:val="pt-BR"/>
-              </w:rPr>
-              <w:t>Interfaces Externas</w:t>
+              </w:rPr>
+              <w:t>Iniciar simulação</w:t>
             </w:r>
             <w:r>
               <w:rPr>
@@ -1517,7 +1121,7 @@
                 <w:noProof/>
                 <w:webHidden/>
               </w:rPr>
-              <w:instrText xml:space="preserve"> PAGEREF _Toc226113734 \h </w:instrText>
+              <w:instrText xml:space="preserve"> PAGEREF _Toc230285246 \h </w:instrText>
             </w:r>
             <w:r>
               <w:rPr>
@@ -1537,7 +1141,7 @@
                 <w:noProof/>
                 <w:webHidden/>
               </w:rPr>
-              <w:t>5</w:t>
+              <w:t>1</w:t>
             </w:r>
             <w:r>
               <w:rPr>
@@ -1560,14 +1164,13 @@
               <w:lang w:val="pt-BR" w:eastAsia="pt-BR" w:bidi="ar-SA"/>
             </w:rPr>
           </w:pPr>
-          <w:hyperlink w:anchor="_Toc226113735" w:history="1">
+          <w:hyperlink w:anchor="_Toc230285247" w:history="1">
             <w:r>
               <w:rPr>
                 <w:rStyle w:val="Hyperlink"/>
                 <w:noProof/>
-                <w:lang w:val="pt-BR"/>
-              </w:rPr>
-              <w:t>4.2</w:t>
+              </w:rPr>
+              <w:t>3.2</w:t>
             </w:r>
             <w:r>
               <w:rPr>
@@ -1580,9 +1183,8 @@
               <w:rPr>
                 <w:rStyle w:val="Hyperlink"/>
                 <w:noProof/>
-                <w:lang w:val="pt-BR"/>
-              </w:rPr>
-              <w:t>Estrutura Interna</w:t>
+              </w:rPr>
+              <w:t>Pausar simulação</w:t>
             </w:r>
             <w:r>
               <w:rPr>
@@ -1603,7 +1205,7 @@
                 <w:noProof/>
                 <w:webHidden/>
               </w:rPr>
-              <w:instrText xml:space="preserve"> PAGEREF _Toc226113735 \h </w:instrText>
+              <w:instrText xml:space="preserve"> PAGEREF _Toc230285247 \h </w:instrText>
             </w:r>
             <w:r>
               <w:rPr>
@@ -1623,7 +1225,7 @@
                 <w:noProof/>
                 <w:webHidden/>
               </w:rPr>
-              <w:t>5</w:t>
+              <w:t>1</w:t>
             </w:r>
             <w:r>
               <w:rPr>
@@ -1646,14 +1248,13 @@
               <w:lang w:val="pt-BR" w:eastAsia="pt-BR" w:bidi="ar-SA"/>
             </w:rPr>
           </w:pPr>
-          <w:hyperlink w:anchor="_Toc226113736" w:history="1">
+          <w:hyperlink w:anchor="_Toc230285248" w:history="1">
             <w:r>
               <w:rPr>
                 <w:rStyle w:val="Hyperlink"/>
                 <w:noProof/>
-                <w:lang w:val="pt-BR"/>
-              </w:rPr>
-              <w:t>4.3</w:t>
+              </w:rPr>
+              <w:t>3.3</w:t>
             </w:r>
             <w:r>
               <w:rPr>
@@ -1666,9 +1267,8 @@
               <w:rPr>
                 <w:rStyle w:val="Hyperlink"/>
                 <w:noProof/>
-                <w:lang w:val="pt-BR"/>
-              </w:rPr>
-              <w:t>Papéis e Responsabilidades</w:t>
+              </w:rPr>
+              <w:t>Parar simulação</w:t>
             </w:r>
             <w:r>
               <w:rPr>
@@ -1689,7 +1289,7 @@
                 <w:noProof/>
                 <w:webHidden/>
               </w:rPr>
-              <w:instrText xml:space="preserve"> PAGEREF _Toc226113736 \h </w:instrText>
+              <w:instrText xml:space="preserve"> PAGEREF _Toc230285248 \h </w:instrText>
             </w:r>
             <w:r>
               <w:rPr>
@@ -1709,93 +1309,7 @@
                 <w:noProof/>
                 <w:webHidden/>
               </w:rPr>
-              <w:t>5</w:t>
-            </w:r>
-            <w:r>
-              <w:rPr>
-                <w:noProof/>
-                <w:webHidden/>
-              </w:rPr>
-              <w:fldChar w:fldCharType="end"/>
-            </w:r>
-          </w:hyperlink>
-        </w:p>
-        <w:p>
-          <w:pPr>
-            <w:pStyle w:val="Sumrio1"/>
-            <w:tabs>
-              <w:tab w:val="left" w:pos="880"/>
-              <w:tab w:val="right" w:leader="dot" w:pos="8494"/>
-            </w:tabs>
-            <w:rPr>
-              <w:noProof/>
-              <w:lang w:val="pt-BR" w:eastAsia="pt-BR" w:bidi="ar-SA"/>
-            </w:rPr>
-          </w:pPr>
-          <w:hyperlink w:anchor="_Toc226113737" w:history="1">
-            <w:r>
-              <w:rPr>
-                <w:rStyle w:val="Hyperlink"/>
-                <w:noProof/>
-                <w:lang w:val="pt-BR"/>
-              </w:rPr>
-              <w:t>5.</w:t>
-            </w:r>
-            <w:r>
-              <w:rPr>
-                <w:noProof/>
-                <w:lang w:val="pt-BR" w:eastAsia="pt-BR" w:bidi="ar-SA"/>
-              </w:rPr>
-              <w:tab/>
-            </w:r>
-            <w:r>
-              <w:rPr>
-                <w:rStyle w:val="Hyperlink"/>
-                <w:noProof/>
-                <w:lang w:val="pt-BR"/>
-              </w:rPr>
-              <w:t>Processos de Gerenciamento</w:t>
-            </w:r>
-            <w:r>
-              <w:rPr>
-                <w:noProof/>
-                <w:webHidden/>
-              </w:rPr>
-              <w:tab/>
-            </w:r>
-            <w:r>
-              <w:rPr>
-                <w:noProof/>
-                <w:webHidden/>
-              </w:rPr>
-              <w:fldChar w:fldCharType="begin"/>
-            </w:r>
-            <w:r>
-              <w:rPr>
-                <w:noProof/>
-                <w:webHidden/>
-              </w:rPr>
-              <w:instrText xml:space="preserve"> PAGEREF _Toc226113737 \h </w:instrText>
-            </w:r>
-            <w:r>
-              <w:rPr>
-                <w:noProof/>
-                <w:webHidden/>
-              </w:rPr>
-            </w:r>
-            <w:r>
-              <w:rPr>
-                <w:noProof/>
-                <w:webHidden/>
-              </w:rPr>
-              <w:fldChar w:fldCharType="separate"/>
-            </w:r>
-            <w:r>
-              <w:rPr>
-                <w:noProof/>
-                <w:webHidden/>
-              </w:rPr>
-              <w:t>6</w:t>
+              <w:t>1</w:t>
             </w:r>
             <w:r>
               <w:rPr>
@@ -1818,14 +1332,13 @@
               <w:lang w:val="pt-BR" w:eastAsia="pt-BR" w:bidi="ar-SA"/>
             </w:rPr>
           </w:pPr>
-          <w:hyperlink w:anchor="_Toc226113738" w:history="1">
+          <w:hyperlink w:anchor="_Toc230285249" w:history="1">
             <w:r>
               <w:rPr>
                 <w:rStyle w:val="Hyperlink"/>
                 <w:noProof/>
-                <w:lang w:val="pt-BR"/>
-              </w:rPr>
-              <w:t>5.1</w:t>
+              </w:rPr>
+              <w:t>3.4</w:t>
             </w:r>
             <w:r>
               <w:rPr>
@@ -1838,9 +1351,8 @@
               <w:rPr>
                 <w:rStyle w:val="Hyperlink"/>
                 <w:noProof/>
-                <w:lang w:val="pt-BR"/>
-              </w:rPr>
-              <w:t>Partida no Projeto</w:t>
+              </w:rPr>
+              <w:t>Reiniciar simulação</w:t>
             </w:r>
             <w:r>
               <w:rPr>
@@ -1861,7 +1373,7 @@
                 <w:noProof/>
                 <w:webHidden/>
               </w:rPr>
-              <w:instrText xml:space="preserve"> PAGEREF _Toc226113738 \h </w:instrText>
+              <w:instrText xml:space="preserve"> PAGEREF _Toc230285249 \h </w:instrText>
             </w:r>
             <w:r>
               <w:rPr>
@@ -1881,2845 +1393,7 @@
                 <w:noProof/>
                 <w:webHidden/>
               </w:rPr>
-              <w:t>6</w:t>
-            </w:r>
-            <w:r>
-              <w:rPr>
-                <w:noProof/>
-                <w:webHidden/>
-              </w:rPr>
-              <w:fldChar w:fldCharType="end"/>
-            </w:r>
-          </w:hyperlink>
-        </w:p>
-        <w:p>
-          <w:pPr>
-            <w:pStyle w:val="Sumrio3"/>
-            <w:tabs>
-              <w:tab w:val="left" w:pos="1540"/>
-              <w:tab w:val="right" w:leader="dot" w:pos="8494"/>
-            </w:tabs>
-            <w:rPr>
-              <w:noProof/>
-              <w:lang w:val="pt-BR" w:eastAsia="pt-BR" w:bidi="ar-SA"/>
-            </w:rPr>
-          </w:pPr>
-          <w:hyperlink w:anchor="_Toc226113739" w:history="1">
-            <w:r>
-              <w:rPr>
-                <w:rStyle w:val="Hyperlink"/>
-                <w:noProof/>
-                <w:lang w:val="pt-BR"/>
-              </w:rPr>
-              <w:t>5.1.1</w:t>
-            </w:r>
-            <w:r>
-              <w:rPr>
-                <w:noProof/>
-                <w:lang w:val="pt-BR" w:eastAsia="pt-BR" w:bidi="ar-SA"/>
-              </w:rPr>
-              <w:tab/>
-            </w:r>
-            <w:r>
-              <w:rPr>
-                <w:rStyle w:val="Hyperlink"/>
-                <w:noProof/>
-                <w:lang w:val="pt-BR"/>
-              </w:rPr>
-              <w:t>Previsões</w:t>
-            </w:r>
-            <w:r>
-              <w:rPr>
-                <w:noProof/>
-                <w:webHidden/>
-              </w:rPr>
-              <w:tab/>
-            </w:r>
-            <w:r>
-              <w:rPr>
-                <w:noProof/>
-                <w:webHidden/>
-              </w:rPr>
-              <w:fldChar w:fldCharType="begin"/>
-            </w:r>
-            <w:r>
-              <w:rPr>
-                <w:noProof/>
-                <w:webHidden/>
-              </w:rPr>
-              <w:instrText xml:space="preserve"> PAGEREF _Toc226113739 \h </w:instrText>
-            </w:r>
-            <w:r>
-              <w:rPr>
-                <w:noProof/>
-                <w:webHidden/>
-              </w:rPr>
-            </w:r>
-            <w:r>
-              <w:rPr>
-                <w:noProof/>
-                <w:webHidden/>
-              </w:rPr>
-              <w:fldChar w:fldCharType="separate"/>
-            </w:r>
-            <w:r>
-              <w:rPr>
-                <w:noProof/>
-                <w:webHidden/>
-              </w:rPr>
-              <w:t>6</w:t>
-            </w:r>
-            <w:r>
-              <w:rPr>
-                <w:noProof/>
-                <w:webHidden/>
-              </w:rPr>
-              <w:fldChar w:fldCharType="end"/>
-            </w:r>
-          </w:hyperlink>
-        </w:p>
-        <w:p>
-          <w:pPr>
-            <w:pStyle w:val="Sumrio3"/>
-            <w:tabs>
-              <w:tab w:val="left" w:pos="1540"/>
-              <w:tab w:val="right" w:leader="dot" w:pos="8494"/>
-            </w:tabs>
-            <w:rPr>
-              <w:noProof/>
-              <w:lang w:val="pt-BR" w:eastAsia="pt-BR" w:bidi="ar-SA"/>
-            </w:rPr>
-          </w:pPr>
-          <w:hyperlink w:anchor="_Toc226113740" w:history="1">
-            <w:r>
-              <w:rPr>
-                <w:rStyle w:val="Hyperlink"/>
-                <w:noProof/>
-                <w:lang w:val="pt-BR"/>
-              </w:rPr>
-              <w:t>5.1.2</w:t>
-            </w:r>
-            <w:r>
-              <w:rPr>
-                <w:noProof/>
-                <w:lang w:val="pt-BR" w:eastAsia="pt-BR" w:bidi="ar-SA"/>
-              </w:rPr>
-              <w:tab/>
-            </w:r>
-            <w:r>
-              <w:rPr>
-                <w:rStyle w:val="Hyperlink"/>
-                <w:noProof/>
-                <w:lang w:val="pt-BR"/>
-              </w:rPr>
-              <w:t>Equipe</w:t>
-            </w:r>
-            <w:r>
-              <w:rPr>
-                <w:noProof/>
-                <w:webHidden/>
-              </w:rPr>
-              <w:tab/>
-            </w:r>
-            <w:r>
-              <w:rPr>
-                <w:noProof/>
-                <w:webHidden/>
-              </w:rPr>
-              <w:fldChar w:fldCharType="begin"/>
-            </w:r>
-            <w:r>
-              <w:rPr>
-                <w:noProof/>
-                <w:webHidden/>
-              </w:rPr>
-              <w:instrText xml:space="preserve"> PAGEREF _Toc226113740 \h </w:instrText>
-            </w:r>
-            <w:r>
-              <w:rPr>
-                <w:noProof/>
-                <w:webHidden/>
-              </w:rPr>
-            </w:r>
-            <w:r>
-              <w:rPr>
-                <w:noProof/>
-                <w:webHidden/>
-              </w:rPr>
-              <w:fldChar w:fldCharType="separate"/>
-            </w:r>
-            <w:r>
-              <w:rPr>
-                <w:noProof/>
-                <w:webHidden/>
-              </w:rPr>
-              <w:t>6</w:t>
-            </w:r>
-            <w:r>
-              <w:rPr>
-                <w:noProof/>
-                <w:webHidden/>
-              </w:rPr>
-              <w:fldChar w:fldCharType="end"/>
-            </w:r>
-          </w:hyperlink>
-        </w:p>
-        <w:p>
-          <w:pPr>
-            <w:pStyle w:val="Sumrio3"/>
-            <w:tabs>
-              <w:tab w:val="left" w:pos="1540"/>
-              <w:tab w:val="right" w:leader="dot" w:pos="8494"/>
-            </w:tabs>
-            <w:rPr>
-              <w:noProof/>
-              <w:lang w:val="pt-BR" w:eastAsia="pt-BR" w:bidi="ar-SA"/>
-            </w:rPr>
-          </w:pPr>
-          <w:hyperlink w:anchor="_Toc226113741" w:history="1">
-            <w:r>
-              <w:rPr>
-                <w:rStyle w:val="Hyperlink"/>
-                <w:noProof/>
-                <w:lang w:val="pt-BR"/>
-              </w:rPr>
-              <w:t>5.1.3</w:t>
-            </w:r>
-            <w:r>
-              <w:rPr>
-                <w:noProof/>
-                <w:lang w:val="pt-BR" w:eastAsia="pt-BR" w:bidi="ar-SA"/>
-              </w:rPr>
-              <w:tab/>
-            </w:r>
-            <w:r>
-              <w:rPr>
-                <w:rStyle w:val="Hyperlink"/>
-                <w:noProof/>
-                <w:lang w:val="pt-BR"/>
-              </w:rPr>
-              <w:t>Plano para a Aquisição de Recursos</w:t>
-            </w:r>
-            <w:r>
-              <w:rPr>
-                <w:noProof/>
-                <w:webHidden/>
-              </w:rPr>
-              <w:tab/>
-            </w:r>
-            <w:r>
-              <w:rPr>
-                <w:noProof/>
-                <w:webHidden/>
-              </w:rPr>
-              <w:fldChar w:fldCharType="begin"/>
-            </w:r>
-            <w:r>
-              <w:rPr>
-                <w:noProof/>
-                <w:webHidden/>
-              </w:rPr>
-              <w:instrText xml:space="preserve"> PAGEREF _Toc226113741 \h </w:instrText>
-            </w:r>
-            <w:r>
-              <w:rPr>
-                <w:noProof/>
-                <w:webHidden/>
-              </w:rPr>
-            </w:r>
-            <w:r>
-              <w:rPr>
-                <w:noProof/>
-                <w:webHidden/>
-              </w:rPr>
-              <w:fldChar w:fldCharType="separate"/>
-            </w:r>
-            <w:r>
-              <w:rPr>
-                <w:noProof/>
-                <w:webHidden/>
-              </w:rPr>
-              <w:t>6</w:t>
-            </w:r>
-            <w:r>
-              <w:rPr>
-                <w:noProof/>
-                <w:webHidden/>
-              </w:rPr>
-              <w:fldChar w:fldCharType="end"/>
-            </w:r>
-          </w:hyperlink>
-        </w:p>
-        <w:p>
-          <w:pPr>
-            <w:pStyle w:val="Sumrio3"/>
-            <w:tabs>
-              <w:tab w:val="left" w:pos="1540"/>
-              <w:tab w:val="right" w:leader="dot" w:pos="8494"/>
-            </w:tabs>
-            <w:rPr>
-              <w:noProof/>
-              <w:lang w:val="pt-BR" w:eastAsia="pt-BR" w:bidi="ar-SA"/>
-            </w:rPr>
-          </w:pPr>
-          <w:hyperlink w:anchor="_Toc226113742" w:history="1">
-            <w:r>
-              <w:rPr>
-                <w:rStyle w:val="Hyperlink"/>
-                <w:noProof/>
-                <w:lang w:val="pt-BR"/>
-              </w:rPr>
-              <w:t>5.1.4</w:t>
-            </w:r>
-            <w:r>
-              <w:rPr>
-                <w:noProof/>
-                <w:lang w:val="pt-BR" w:eastAsia="pt-BR" w:bidi="ar-SA"/>
-              </w:rPr>
-              <w:tab/>
-            </w:r>
-            <w:r>
-              <w:rPr>
-                <w:rStyle w:val="Hyperlink"/>
-                <w:noProof/>
-                <w:lang w:val="pt-BR"/>
-              </w:rPr>
-              <w:t>Plano de Treinamento da Equipe</w:t>
-            </w:r>
-            <w:r>
-              <w:rPr>
-                <w:noProof/>
-                <w:webHidden/>
-              </w:rPr>
-              <w:tab/>
-            </w:r>
-            <w:r>
-              <w:rPr>
-                <w:noProof/>
-                <w:webHidden/>
-              </w:rPr>
-              <w:fldChar w:fldCharType="begin"/>
-            </w:r>
-            <w:r>
-              <w:rPr>
-                <w:noProof/>
-                <w:webHidden/>
-              </w:rPr>
-              <w:instrText xml:space="preserve"> PAGEREF _Toc226113742 \h </w:instrText>
-            </w:r>
-            <w:r>
-              <w:rPr>
-                <w:noProof/>
-                <w:webHidden/>
-              </w:rPr>
-            </w:r>
-            <w:r>
-              <w:rPr>
-                <w:noProof/>
-                <w:webHidden/>
-              </w:rPr>
-              <w:fldChar w:fldCharType="separate"/>
-            </w:r>
-            <w:r>
-              <w:rPr>
-                <w:noProof/>
-                <w:webHidden/>
-              </w:rPr>
-              <w:t>6</w:t>
-            </w:r>
-            <w:r>
-              <w:rPr>
-                <w:noProof/>
-                <w:webHidden/>
-              </w:rPr>
-              <w:fldChar w:fldCharType="end"/>
-            </w:r>
-          </w:hyperlink>
-        </w:p>
-        <w:p>
-          <w:pPr>
-            <w:pStyle w:val="Sumrio2"/>
-            <w:tabs>
-              <w:tab w:val="left" w:pos="1100"/>
-              <w:tab w:val="right" w:leader="dot" w:pos="8494"/>
-            </w:tabs>
-            <w:rPr>
-              <w:noProof/>
-              <w:lang w:val="pt-BR" w:eastAsia="pt-BR" w:bidi="ar-SA"/>
-            </w:rPr>
-          </w:pPr>
-          <w:hyperlink w:anchor="_Toc226113743" w:history="1">
-            <w:r>
-              <w:rPr>
-                <w:rStyle w:val="Hyperlink"/>
-                <w:noProof/>
-                <w:lang w:val="pt-BR"/>
-              </w:rPr>
-              <w:t>5.2</w:t>
-            </w:r>
-            <w:r>
-              <w:rPr>
-                <w:noProof/>
-                <w:lang w:val="pt-BR" w:eastAsia="pt-BR" w:bidi="ar-SA"/>
-              </w:rPr>
-              <w:tab/>
-            </w:r>
-            <w:r>
-              <w:rPr>
-                <w:rStyle w:val="Hyperlink"/>
-                <w:noProof/>
-                <w:lang w:val="pt-BR"/>
-              </w:rPr>
-              <w:t>Plano de Trabalho</w:t>
-            </w:r>
-            <w:r>
-              <w:rPr>
-                <w:noProof/>
-                <w:webHidden/>
-              </w:rPr>
-              <w:tab/>
-            </w:r>
-            <w:r>
-              <w:rPr>
-                <w:noProof/>
-                <w:webHidden/>
-              </w:rPr>
-              <w:fldChar w:fldCharType="begin"/>
-            </w:r>
-            <w:r>
-              <w:rPr>
-                <w:noProof/>
-                <w:webHidden/>
-              </w:rPr>
-              <w:instrText xml:space="preserve"> PAGEREF _Toc226113743 \h </w:instrText>
-            </w:r>
-            <w:r>
-              <w:rPr>
-                <w:noProof/>
-                <w:webHidden/>
-              </w:rPr>
-            </w:r>
-            <w:r>
-              <w:rPr>
-                <w:noProof/>
-                <w:webHidden/>
-              </w:rPr>
-              <w:fldChar w:fldCharType="separate"/>
-            </w:r>
-            <w:r>
-              <w:rPr>
-                <w:noProof/>
-                <w:webHidden/>
-              </w:rPr>
-              <w:t>6</w:t>
-            </w:r>
-            <w:r>
-              <w:rPr>
-                <w:noProof/>
-                <w:webHidden/>
-              </w:rPr>
-              <w:fldChar w:fldCharType="end"/>
-            </w:r>
-          </w:hyperlink>
-        </w:p>
-        <w:p>
-          <w:pPr>
-            <w:pStyle w:val="Sumrio3"/>
-            <w:tabs>
-              <w:tab w:val="left" w:pos="1540"/>
-              <w:tab w:val="right" w:leader="dot" w:pos="8494"/>
-            </w:tabs>
-            <w:rPr>
-              <w:noProof/>
-              <w:lang w:val="pt-BR" w:eastAsia="pt-BR" w:bidi="ar-SA"/>
-            </w:rPr>
-          </w:pPr>
-          <w:hyperlink w:anchor="_Toc226113744" w:history="1">
-            <w:r>
-              <w:rPr>
-                <w:rStyle w:val="Hyperlink"/>
-                <w:noProof/>
-                <w:lang w:val="pt-BR"/>
-              </w:rPr>
-              <w:t>5.2.1</w:t>
-            </w:r>
-            <w:r>
-              <w:rPr>
-                <w:noProof/>
-                <w:lang w:val="pt-BR" w:eastAsia="pt-BR" w:bidi="ar-SA"/>
-              </w:rPr>
-              <w:tab/>
-            </w:r>
-            <w:r>
-              <w:rPr>
-                <w:rStyle w:val="Hyperlink"/>
-                <w:noProof/>
-                <w:lang w:val="pt-BR"/>
-              </w:rPr>
-              <w:t>Atividades</w:t>
-            </w:r>
-            <w:r>
-              <w:rPr>
-                <w:noProof/>
-                <w:webHidden/>
-              </w:rPr>
-              <w:tab/>
-            </w:r>
-            <w:r>
-              <w:rPr>
-                <w:noProof/>
-                <w:webHidden/>
-              </w:rPr>
-              <w:fldChar w:fldCharType="begin"/>
-            </w:r>
-            <w:r>
-              <w:rPr>
-                <w:noProof/>
-                <w:webHidden/>
-              </w:rPr>
-              <w:instrText xml:space="preserve"> PAGEREF _Toc226113744 \h </w:instrText>
-            </w:r>
-            <w:r>
-              <w:rPr>
-                <w:noProof/>
-                <w:webHidden/>
-              </w:rPr>
-            </w:r>
-            <w:r>
-              <w:rPr>
-                <w:noProof/>
-                <w:webHidden/>
-              </w:rPr>
-              <w:fldChar w:fldCharType="separate"/>
-            </w:r>
-            <w:r>
-              <w:rPr>
-                <w:noProof/>
-                <w:webHidden/>
-              </w:rPr>
-              <w:t>6</w:t>
-            </w:r>
-            <w:r>
-              <w:rPr>
-                <w:noProof/>
-                <w:webHidden/>
-              </w:rPr>
-              <w:fldChar w:fldCharType="end"/>
-            </w:r>
-          </w:hyperlink>
-        </w:p>
-        <w:p>
-          <w:pPr>
-            <w:pStyle w:val="Sumrio3"/>
-            <w:tabs>
-              <w:tab w:val="left" w:pos="1540"/>
-              <w:tab w:val="right" w:leader="dot" w:pos="8494"/>
-            </w:tabs>
-            <w:rPr>
-              <w:noProof/>
-              <w:lang w:val="pt-BR" w:eastAsia="pt-BR" w:bidi="ar-SA"/>
-            </w:rPr>
-          </w:pPr>
-          <w:hyperlink w:anchor="_Toc226113745" w:history="1">
-            <w:r>
-              <w:rPr>
-                <w:rStyle w:val="Hyperlink"/>
-                <w:noProof/>
-                <w:lang w:val="pt-BR"/>
-              </w:rPr>
-              <w:t>5.2.2</w:t>
-            </w:r>
-            <w:r>
-              <w:rPr>
-                <w:noProof/>
-                <w:lang w:val="pt-BR" w:eastAsia="pt-BR" w:bidi="ar-SA"/>
-              </w:rPr>
-              <w:tab/>
-            </w:r>
-            <w:r>
-              <w:rPr>
-                <w:rStyle w:val="Hyperlink"/>
-                <w:noProof/>
-                <w:lang w:val="pt-BR"/>
-              </w:rPr>
-              <w:t>Prazos</w:t>
-            </w:r>
-            <w:r>
-              <w:rPr>
-                <w:noProof/>
-                <w:webHidden/>
-              </w:rPr>
-              <w:tab/>
-            </w:r>
-            <w:r>
-              <w:rPr>
-                <w:noProof/>
-                <w:webHidden/>
-              </w:rPr>
-              <w:fldChar w:fldCharType="begin"/>
-            </w:r>
-            <w:r>
-              <w:rPr>
-                <w:noProof/>
-                <w:webHidden/>
-              </w:rPr>
-              <w:instrText xml:space="preserve"> PAGEREF _Toc226113745 \h </w:instrText>
-            </w:r>
-            <w:r>
-              <w:rPr>
-                <w:noProof/>
-                <w:webHidden/>
-              </w:rPr>
-            </w:r>
-            <w:r>
-              <w:rPr>
-                <w:noProof/>
-                <w:webHidden/>
-              </w:rPr>
-              <w:fldChar w:fldCharType="separate"/>
-            </w:r>
-            <w:r>
-              <w:rPr>
-                <w:noProof/>
-                <w:webHidden/>
-              </w:rPr>
-              <w:t>7</w:t>
-            </w:r>
-            <w:r>
-              <w:rPr>
-                <w:noProof/>
-                <w:webHidden/>
-              </w:rPr>
-              <w:fldChar w:fldCharType="end"/>
-            </w:r>
-          </w:hyperlink>
-        </w:p>
-        <w:p>
-          <w:pPr>
-            <w:pStyle w:val="Sumrio3"/>
-            <w:tabs>
-              <w:tab w:val="left" w:pos="1540"/>
-              <w:tab w:val="right" w:leader="dot" w:pos="8494"/>
-            </w:tabs>
-            <w:rPr>
-              <w:noProof/>
-              <w:lang w:val="pt-BR" w:eastAsia="pt-BR" w:bidi="ar-SA"/>
-            </w:rPr>
-          </w:pPr>
-          <w:hyperlink w:anchor="_Toc226113746" w:history="1">
-            <w:r>
-              <w:rPr>
-                <w:rStyle w:val="Hyperlink"/>
-                <w:noProof/>
-                <w:lang w:val="pt-BR"/>
-              </w:rPr>
-              <w:t>5.2.3</w:t>
-            </w:r>
-            <w:r>
-              <w:rPr>
-                <w:noProof/>
-                <w:lang w:val="pt-BR" w:eastAsia="pt-BR" w:bidi="ar-SA"/>
-              </w:rPr>
-              <w:tab/>
-            </w:r>
-            <w:r>
-              <w:rPr>
-                <w:rStyle w:val="Hyperlink"/>
-                <w:noProof/>
-                <w:lang w:val="pt-BR"/>
-              </w:rPr>
-              <w:t>Alocação de Recursos</w:t>
-            </w:r>
-            <w:r>
-              <w:rPr>
-                <w:noProof/>
-                <w:webHidden/>
-              </w:rPr>
-              <w:tab/>
-            </w:r>
-            <w:r>
-              <w:rPr>
-                <w:noProof/>
-                <w:webHidden/>
-              </w:rPr>
-              <w:fldChar w:fldCharType="begin"/>
-            </w:r>
-            <w:r>
-              <w:rPr>
-                <w:noProof/>
-                <w:webHidden/>
-              </w:rPr>
-              <w:instrText xml:space="preserve"> PAGEREF _Toc226113746 \h </w:instrText>
-            </w:r>
-            <w:r>
-              <w:rPr>
-                <w:noProof/>
-                <w:webHidden/>
-              </w:rPr>
-            </w:r>
-            <w:r>
-              <w:rPr>
-                <w:noProof/>
-                <w:webHidden/>
-              </w:rPr>
-              <w:fldChar w:fldCharType="separate"/>
-            </w:r>
-            <w:r>
-              <w:rPr>
-                <w:noProof/>
-                <w:webHidden/>
-              </w:rPr>
-              <w:t>7</w:t>
-            </w:r>
-            <w:r>
-              <w:rPr>
-                <w:noProof/>
-                <w:webHidden/>
-              </w:rPr>
-              <w:fldChar w:fldCharType="end"/>
-            </w:r>
-          </w:hyperlink>
-        </w:p>
-        <w:p>
-          <w:pPr>
-            <w:pStyle w:val="Sumrio3"/>
-            <w:tabs>
-              <w:tab w:val="left" w:pos="1540"/>
-              <w:tab w:val="right" w:leader="dot" w:pos="8494"/>
-            </w:tabs>
-            <w:rPr>
-              <w:noProof/>
-              <w:lang w:val="pt-BR" w:eastAsia="pt-BR" w:bidi="ar-SA"/>
-            </w:rPr>
-          </w:pPr>
-          <w:hyperlink w:anchor="_Toc226113747" w:history="1">
-            <w:r>
-              <w:rPr>
-                <w:rStyle w:val="Hyperlink"/>
-                <w:noProof/>
-                <w:lang w:val="pt-BR"/>
-              </w:rPr>
-              <w:t>5.2.4</w:t>
-            </w:r>
-            <w:r>
-              <w:rPr>
-                <w:noProof/>
-                <w:lang w:val="pt-BR" w:eastAsia="pt-BR" w:bidi="ar-SA"/>
-              </w:rPr>
-              <w:tab/>
-            </w:r>
-            <w:r>
-              <w:rPr>
-                <w:rStyle w:val="Hyperlink"/>
-                <w:noProof/>
-                <w:lang w:val="pt-BR"/>
-              </w:rPr>
-              <w:t>Alocação de Orçamento</w:t>
-            </w:r>
-            <w:r>
-              <w:rPr>
-                <w:noProof/>
-                <w:webHidden/>
-              </w:rPr>
-              <w:tab/>
-            </w:r>
-            <w:r>
-              <w:rPr>
-                <w:noProof/>
-                <w:webHidden/>
-              </w:rPr>
-              <w:fldChar w:fldCharType="begin"/>
-            </w:r>
-            <w:r>
-              <w:rPr>
-                <w:noProof/>
-                <w:webHidden/>
-              </w:rPr>
-              <w:instrText xml:space="preserve"> PAGEREF _Toc226113747 \h </w:instrText>
-            </w:r>
-            <w:r>
-              <w:rPr>
-                <w:noProof/>
-                <w:webHidden/>
-              </w:rPr>
-            </w:r>
-            <w:r>
-              <w:rPr>
-                <w:noProof/>
-                <w:webHidden/>
-              </w:rPr>
-              <w:fldChar w:fldCharType="separate"/>
-            </w:r>
-            <w:r>
-              <w:rPr>
-                <w:noProof/>
-                <w:webHidden/>
-              </w:rPr>
-              <w:t>7</w:t>
-            </w:r>
-            <w:r>
-              <w:rPr>
-                <w:noProof/>
-                <w:webHidden/>
-              </w:rPr>
-              <w:fldChar w:fldCharType="end"/>
-            </w:r>
-          </w:hyperlink>
-        </w:p>
-        <w:p>
-          <w:pPr>
-            <w:pStyle w:val="Sumrio2"/>
-            <w:tabs>
-              <w:tab w:val="left" w:pos="1100"/>
-              <w:tab w:val="right" w:leader="dot" w:pos="8494"/>
-            </w:tabs>
-            <w:rPr>
-              <w:noProof/>
-              <w:lang w:val="pt-BR" w:eastAsia="pt-BR" w:bidi="ar-SA"/>
-            </w:rPr>
-          </w:pPr>
-          <w:hyperlink w:anchor="_Toc226113748" w:history="1">
-            <w:r>
-              <w:rPr>
-                <w:rStyle w:val="Hyperlink"/>
-                <w:noProof/>
-                <w:lang w:val="pt-BR"/>
-              </w:rPr>
-              <w:t>5.3</w:t>
-            </w:r>
-            <w:r>
-              <w:rPr>
-                <w:noProof/>
-                <w:lang w:val="pt-BR" w:eastAsia="pt-BR" w:bidi="ar-SA"/>
-              </w:rPr>
-              <w:tab/>
-            </w:r>
-            <w:r>
-              <w:rPr>
-                <w:rStyle w:val="Hyperlink"/>
-                <w:noProof/>
-                <w:lang w:val="pt-BR"/>
-              </w:rPr>
-              <w:t>Planos de Controle</w:t>
-            </w:r>
-            <w:r>
-              <w:rPr>
-                <w:noProof/>
-                <w:webHidden/>
-              </w:rPr>
-              <w:tab/>
-            </w:r>
-            <w:r>
-              <w:rPr>
-                <w:noProof/>
-                <w:webHidden/>
-              </w:rPr>
-              <w:fldChar w:fldCharType="begin"/>
-            </w:r>
-            <w:r>
-              <w:rPr>
-                <w:noProof/>
-                <w:webHidden/>
-              </w:rPr>
-              <w:instrText xml:space="preserve"> PAGEREF _Toc226113748 \h </w:instrText>
-            </w:r>
-            <w:r>
-              <w:rPr>
-                <w:noProof/>
-                <w:webHidden/>
-              </w:rPr>
-            </w:r>
-            <w:r>
-              <w:rPr>
-                <w:noProof/>
-                <w:webHidden/>
-              </w:rPr>
-              <w:fldChar w:fldCharType="separate"/>
-            </w:r>
-            <w:r>
-              <w:rPr>
-                <w:noProof/>
-                <w:webHidden/>
-              </w:rPr>
-              <w:t>7</w:t>
-            </w:r>
-            <w:r>
-              <w:rPr>
-                <w:noProof/>
-                <w:webHidden/>
-              </w:rPr>
-              <w:fldChar w:fldCharType="end"/>
-            </w:r>
-          </w:hyperlink>
-        </w:p>
-        <w:p>
-          <w:pPr>
-            <w:pStyle w:val="Sumrio3"/>
-            <w:tabs>
-              <w:tab w:val="left" w:pos="1540"/>
-              <w:tab w:val="right" w:leader="dot" w:pos="8494"/>
-            </w:tabs>
-            <w:rPr>
-              <w:noProof/>
-              <w:lang w:val="pt-BR" w:eastAsia="pt-BR" w:bidi="ar-SA"/>
-            </w:rPr>
-          </w:pPr>
-          <w:hyperlink w:anchor="_Toc226113749" w:history="1">
-            <w:r>
-              <w:rPr>
-                <w:rStyle w:val="Hyperlink"/>
-                <w:noProof/>
-                <w:lang w:val="pt-BR"/>
-              </w:rPr>
-              <w:t>5.3.1</w:t>
-            </w:r>
-            <w:r>
-              <w:rPr>
-                <w:noProof/>
-                <w:lang w:val="pt-BR" w:eastAsia="pt-BR" w:bidi="ar-SA"/>
-              </w:rPr>
-              <w:tab/>
-            </w:r>
-            <w:r>
-              <w:rPr>
-                <w:rStyle w:val="Hyperlink"/>
-                <w:noProof/>
-                <w:lang w:val="pt-BR"/>
-              </w:rPr>
-              <w:t>Controle dos Requisitos</w:t>
-            </w:r>
-            <w:r>
-              <w:rPr>
-                <w:noProof/>
-                <w:webHidden/>
-              </w:rPr>
-              <w:tab/>
-            </w:r>
-            <w:r>
-              <w:rPr>
-                <w:noProof/>
-                <w:webHidden/>
-              </w:rPr>
-              <w:fldChar w:fldCharType="begin"/>
-            </w:r>
-            <w:r>
-              <w:rPr>
-                <w:noProof/>
-                <w:webHidden/>
-              </w:rPr>
-              <w:instrText xml:space="preserve"> PAGEREF _Toc226113749 \h </w:instrText>
-            </w:r>
-            <w:r>
-              <w:rPr>
-                <w:noProof/>
-                <w:webHidden/>
-              </w:rPr>
-            </w:r>
-            <w:r>
-              <w:rPr>
-                <w:noProof/>
-                <w:webHidden/>
-              </w:rPr>
-              <w:fldChar w:fldCharType="separate"/>
-            </w:r>
-            <w:r>
-              <w:rPr>
-                <w:noProof/>
-                <w:webHidden/>
-              </w:rPr>
-              <w:t>7</w:t>
-            </w:r>
-            <w:r>
-              <w:rPr>
-                <w:noProof/>
-                <w:webHidden/>
-              </w:rPr>
-              <w:fldChar w:fldCharType="end"/>
-            </w:r>
-          </w:hyperlink>
-        </w:p>
-        <w:p>
-          <w:pPr>
-            <w:pStyle w:val="Sumrio3"/>
-            <w:tabs>
-              <w:tab w:val="left" w:pos="1540"/>
-              <w:tab w:val="right" w:leader="dot" w:pos="8494"/>
-            </w:tabs>
-            <w:rPr>
-              <w:noProof/>
-              <w:lang w:val="pt-BR" w:eastAsia="pt-BR" w:bidi="ar-SA"/>
-            </w:rPr>
-          </w:pPr>
-          <w:hyperlink w:anchor="_Toc226113750" w:history="1">
-            <w:r>
-              <w:rPr>
-                <w:rStyle w:val="Hyperlink"/>
-                <w:noProof/>
-                <w:lang w:val="pt-BR"/>
-              </w:rPr>
-              <w:t>5.3.2</w:t>
-            </w:r>
-            <w:r>
-              <w:rPr>
-                <w:noProof/>
-                <w:lang w:val="pt-BR" w:eastAsia="pt-BR" w:bidi="ar-SA"/>
-              </w:rPr>
-              <w:tab/>
-            </w:r>
-            <w:r>
-              <w:rPr>
-                <w:rStyle w:val="Hyperlink"/>
-                <w:noProof/>
-                <w:lang w:val="pt-BR"/>
-              </w:rPr>
-              <w:t>Controle dos Prazos</w:t>
-            </w:r>
-            <w:r>
-              <w:rPr>
-                <w:noProof/>
-                <w:webHidden/>
-              </w:rPr>
-              <w:tab/>
-            </w:r>
-            <w:r>
-              <w:rPr>
-                <w:noProof/>
-                <w:webHidden/>
-              </w:rPr>
-              <w:fldChar w:fldCharType="begin"/>
-            </w:r>
-            <w:r>
-              <w:rPr>
-                <w:noProof/>
-                <w:webHidden/>
-              </w:rPr>
-              <w:instrText xml:space="preserve"> PAGEREF _Toc226113750 \h </w:instrText>
-            </w:r>
-            <w:r>
-              <w:rPr>
-                <w:noProof/>
-                <w:webHidden/>
-              </w:rPr>
-            </w:r>
-            <w:r>
-              <w:rPr>
-                <w:noProof/>
-                <w:webHidden/>
-              </w:rPr>
-              <w:fldChar w:fldCharType="separate"/>
-            </w:r>
-            <w:r>
-              <w:rPr>
-                <w:noProof/>
-                <w:webHidden/>
-              </w:rPr>
-              <w:t>7</w:t>
-            </w:r>
-            <w:r>
-              <w:rPr>
-                <w:noProof/>
-                <w:webHidden/>
-              </w:rPr>
-              <w:fldChar w:fldCharType="end"/>
-            </w:r>
-          </w:hyperlink>
-        </w:p>
-        <w:p>
-          <w:pPr>
-            <w:pStyle w:val="Sumrio3"/>
-            <w:tabs>
-              <w:tab w:val="left" w:pos="1540"/>
-              <w:tab w:val="right" w:leader="dot" w:pos="8494"/>
-            </w:tabs>
-            <w:rPr>
-              <w:noProof/>
-              <w:lang w:val="pt-BR" w:eastAsia="pt-BR" w:bidi="ar-SA"/>
-            </w:rPr>
-          </w:pPr>
-          <w:hyperlink w:anchor="_Toc226113751" w:history="1">
-            <w:r>
-              <w:rPr>
-                <w:rStyle w:val="Hyperlink"/>
-                <w:noProof/>
-                <w:lang w:val="pt-BR"/>
-              </w:rPr>
-              <w:t>5.3.3</w:t>
-            </w:r>
-            <w:r>
-              <w:rPr>
-                <w:noProof/>
-                <w:lang w:val="pt-BR" w:eastAsia="pt-BR" w:bidi="ar-SA"/>
-              </w:rPr>
-              <w:tab/>
-            </w:r>
-            <w:r>
-              <w:rPr>
-                <w:rStyle w:val="Hyperlink"/>
-                <w:noProof/>
-                <w:lang w:val="pt-BR"/>
-              </w:rPr>
-              <w:t>Controle do Orçamento</w:t>
-            </w:r>
-            <w:r>
-              <w:rPr>
-                <w:noProof/>
-                <w:webHidden/>
-              </w:rPr>
-              <w:tab/>
-            </w:r>
-            <w:r>
-              <w:rPr>
-                <w:noProof/>
-                <w:webHidden/>
-              </w:rPr>
-              <w:fldChar w:fldCharType="begin"/>
-            </w:r>
-            <w:r>
-              <w:rPr>
-                <w:noProof/>
-                <w:webHidden/>
-              </w:rPr>
-              <w:instrText xml:space="preserve"> PAGEREF _Toc226113751 \h </w:instrText>
-            </w:r>
-            <w:r>
-              <w:rPr>
-                <w:noProof/>
-                <w:webHidden/>
-              </w:rPr>
-            </w:r>
-            <w:r>
-              <w:rPr>
-                <w:noProof/>
-                <w:webHidden/>
-              </w:rPr>
-              <w:fldChar w:fldCharType="separate"/>
-            </w:r>
-            <w:r>
-              <w:rPr>
-                <w:noProof/>
-                <w:webHidden/>
-              </w:rPr>
-              <w:t>7</w:t>
-            </w:r>
-            <w:r>
-              <w:rPr>
-                <w:noProof/>
-                <w:webHidden/>
-              </w:rPr>
-              <w:fldChar w:fldCharType="end"/>
-            </w:r>
-          </w:hyperlink>
-        </w:p>
-        <w:p>
-          <w:pPr>
-            <w:pStyle w:val="Sumrio3"/>
-            <w:tabs>
-              <w:tab w:val="left" w:pos="1540"/>
-              <w:tab w:val="right" w:leader="dot" w:pos="8494"/>
-            </w:tabs>
-            <w:rPr>
-              <w:noProof/>
-              <w:lang w:val="pt-BR" w:eastAsia="pt-BR" w:bidi="ar-SA"/>
-            </w:rPr>
-          </w:pPr>
-          <w:hyperlink w:anchor="_Toc226113752" w:history="1">
-            <w:r>
-              <w:rPr>
-                <w:rStyle w:val="Hyperlink"/>
-                <w:noProof/>
-                <w:lang w:val="pt-BR"/>
-              </w:rPr>
-              <w:t>5.3.4</w:t>
-            </w:r>
-            <w:r>
-              <w:rPr>
-                <w:noProof/>
-                <w:lang w:val="pt-BR" w:eastAsia="pt-BR" w:bidi="ar-SA"/>
-              </w:rPr>
-              <w:tab/>
-            </w:r>
-            <w:r>
-              <w:rPr>
-                <w:rStyle w:val="Hyperlink"/>
-                <w:noProof/>
-                <w:lang w:val="pt-BR"/>
-              </w:rPr>
-              <w:t>Controle de Qualidade</w:t>
-            </w:r>
-            <w:r>
-              <w:rPr>
-                <w:noProof/>
-                <w:webHidden/>
-              </w:rPr>
-              <w:tab/>
-            </w:r>
-            <w:r>
-              <w:rPr>
-                <w:noProof/>
-                <w:webHidden/>
-              </w:rPr>
-              <w:fldChar w:fldCharType="begin"/>
-            </w:r>
-            <w:r>
-              <w:rPr>
-                <w:noProof/>
-                <w:webHidden/>
-              </w:rPr>
-              <w:instrText xml:space="preserve"> PAGEREF _Toc226113752 \h </w:instrText>
-            </w:r>
-            <w:r>
-              <w:rPr>
-                <w:noProof/>
-                <w:webHidden/>
-              </w:rPr>
-            </w:r>
-            <w:r>
-              <w:rPr>
-                <w:noProof/>
-                <w:webHidden/>
-              </w:rPr>
-              <w:fldChar w:fldCharType="separate"/>
-            </w:r>
-            <w:r>
-              <w:rPr>
-                <w:noProof/>
-                <w:webHidden/>
-              </w:rPr>
-              <w:t>7</w:t>
-            </w:r>
-            <w:r>
-              <w:rPr>
-                <w:noProof/>
-                <w:webHidden/>
-              </w:rPr>
-              <w:fldChar w:fldCharType="end"/>
-            </w:r>
-          </w:hyperlink>
-        </w:p>
-        <w:p>
-          <w:pPr>
-            <w:pStyle w:val="Sumrio3"/>
-            <w:tabs>
-              <w:tab w:val="left" w:pos="1540"/>
-              <w:tab w:val="right" w:leader="dot" w:pos="8494"/>
-            </w:tabs>
-            <w:rPr>
-              <w:noProof/>
-              <w:lang w:val="pt-BR" w:eastAsia="pt-BR" w:bidi="ar-SA"/>
-            </w:rPr>
-          </w:pPr>
-          <w:hyperlink w:anchor="_Toc226113753" w:history="1">
-            <w:r>
-              <w:rPr>
-                <w:rStyle w:val="Hyperlink"/>
-                <w:noProof/>
-                <w:lang w:val="pt-BR"/>
-              </w:rPr>
-              <w:t>5.3.5</w:t>
-            </w:r>
-            <w:r>
-              <w:rPr>
-                <w:noProof/>
-                <w:lang w:val="pt-BR" w:eastAsia="pt-BR" w:bidi="ar-SA"/>
-              </w:rPr>
-              <w:tab/>
-            </w:r>
-            <w:r>
-              <w:rPr>
-                <w:rStyle w:val="Hyperlink"/>
-                <w:noProof/>
-                <w:lang w:val="pt-BR"/>
-              </w:rPr>
-              <w:t>Plano de Relatórios</w:t>
-            </w:r>
-            <w:r>
-              <w:rPr>
-                <w:noProof/>
-                <w:webHidden/>
-              </w:rPr>
-              <w:tab/>
-            </w:r>
-            <w:r>
-              <w:rPr>
-                <w:noProof/>
-                <w:webHidden/>
-              </w:rPr>
-              <w:fldChar w:fldCharType="begin"/>
-            </w:r>
-            <w:r>
-              <w:rPr>
-                <w:noProof/>
-                <w:webHidden/>
-              </w:rPr>
-              <w:instrText xml:space="preserve"> PAGEREF _Toc226113753 \h </w:instrText>
-            </w:r>
-            <w:r>
-              <w:rPr>
-                <w:noProof/>
-                <w:webHidden/>
-              </w:rPr>
-            </w:r>
-            <w:r>
-              <w:rPr>
-                <w:noProof/>
-                <w:webHidden/>
-              </w:rPr>
-              <w:fldChar w:fldCharType="separate"/>
-            </w:r>
-            <w:r>
-              <w:rPr>
-                <w:noProof/>
-                <w:webHidden/>
-              </w:rPr>
-              <w:t>7</w:t>
-            </w:r>
-            <w:r>
-              <w:rPr>
-                <w:noProof/>
-                <w:webHidden/>
-              </w:rPr>
-              <w:fldChar w:fldCharType="end"/>
-            </w:r>
-          </w:hyperlink>
-        </w:p>
-        <w:p>
-          <w:pPr>
-            <w:pStyle w:val="Sumrio3"/>
-            <w:tabs>
-              <w:tab w:val="left" w:pos="1540"/>
-              <w:tab w:val="right" w:leader="dot" w:pos="8494"/>
-            </w:tabs>
-            <w:rPr>
-              <w:noProof/>
-              <w:lang w:val="pt-BR" w:eastAsia="pt-BR" w:bidi="ar-SA"/>
-            </w:rPr>
-          </w:pPr>
-          <w:hyperlink w:anchor="_Toc226113754" w:history="1">
-            <w:r>
-              <w:rPr>
-                <w:rStyle w:val="Hyperlink"/>
-                <w:noProof/>
-                <w:lang w:val="pt-BR"/>
-              </w:rPr>
-              <w:t>5.3.6</w:t>
-            </w:r>
-            <w:r>
-              <w:rPr>
-                <w:noProof/>
-                <w:lang w:val="pt-BR" w:eastAsia="pt-BR" w:bidi="ar-SA"/>
-              </w:rPr>
-              <w:tab/>
-            </w:r>
-            <w:r>
-              <w:rPr>
-                <w:rStyle w:val="Hyperlink"/>
-                <w:noProof/>
-                <w:lang w:val="pt-BR"/>
-              </w:rPr>
-              <w:t>Plano de Medidas</w:t>
-            </w:r>
-            <w:r>
-              <w:rPr>
-                <w:noProof/>
-                <w:webHidden/>
-              </w:rPr>
-              <w:tab/>
-            </w:r>
-            <w:r>
-              <w:rPr>
-                <w:noProof/>
-                <w:webHidden/>
-              </w:rPr>
-              <w:fldChar w:fldCharType="begin"/>
-            </w:r>
-            <w:r>
-              <w:rPr>
-                <w:noProof/>
-                <w:webHidden/>
-              </w:rPr>
-              <w:instrText xml:space="preserve"> PAGEREF _Toc226113754 \h </w:instrText>
-            </w:r>
-            <w:r>
-              <w:rPr>
-                <w:noProof/>
-                <w:webHidden/>
-              </w:rPr>
-            </w:r>
-            <w:r>
-              <w:rPr>
-                <w:noProof/>
-                <w:webHidden/>
-              </w:rPr>
-              <w:fldChar w:fldCharType="separate"/>
-            </w:r>
-            <w:r>
-              <w:rPr>
-                <w:noProof/>
-                <w:webHidden/>
-              </w:rPr>
-              <w:t>8</w:t>
-            </w:r>
-            <w:r>
-              <w:rPr>
-                <w:noProof/>
-                <w:webHidden/>
-              </w:rPr>
-              <w:fldChar w:fldCharType="end"/>
-            </w:r>
-          </w:hyperlink>
-        </w:p>
-        <w:p>
-          <w:pPr>
-            <w:pStyle w:val="Sumrio2"/>
-            <w:tabs>
-              <w:tab w:val="left" w:pos="1100"/>
-              <w:tab w:val="right" w:leader="dot" w:pos="8494"/>
-            </w:tabs>
-            <w:rPr>
-              <w:noProof/>
-              <w:lang w:val="pt-BR" w:eastAsia="pt-BR" w:bidi="ar-SA"/>
-            </w:rPr>
-          </w:pPr>
-          <w:hyperlink w:anchor="_Toc226113755" w:history="1">
-            <w:r>
-              <w:rPr>
-                <w:rStyle w:val="Hyperlink"/>
-                <w:noProof/>
-                <w:lang w:val="pt-BR"/>
-              </w:rPr>
-              <w:t>5.4</w:t>
-            </w:r>
-            <w:r>
-              <w:rPr>
-                <w:noProof/>
-                <w:lang w:val="pt-BR" w:eastAsia="pt-BR" w:bidi="ar-SA"/>
-              </w:rPr>
-              <w:tab/>
-            </w:r>
-            <w:r>
-              <w:rPr>
-                <w:rStyle w:val="Hyperlink"/>
-                <w:noProof/>
-                <w:lang w:val="pt-BR"/>
-              </w:rPr>
-              <w:t>Plano de Gerenciamento de Riscos</w:t>
-            </w:r>
-            <w:r>
-              <w:rPr>
-                <w:noProof/>
-                <w:webHidden/>
-              </w:rPr>
-              <w:tab/>
-            </w:r>
-            <w:r>
-              <w:rPr>
-                <w:noProof/>
-                <w:webHidden/>
-              </w:rPr>
-              <w:fldChar w:fldCharType="begin"/>
-            </w:r>
-            <w:r>
-              <w:rPr>
-                <w:noProof/>
-                <w:webHidden/>
-              </w:rPr>
-              <w:instrText xml:space="preserve"> PAGEREF _Toc226113755 \h </w:instrText>
-            </w:r>
-            <w:r>
-              <w:rPr>
-                <w:noProof/>
-                <w:webHidden/>
-              </w:rPr>
-            </w:r>
-            <w:r>
-              <w:rPr>
-                <w:noProof/>
-                <w:webHidden/>
-              </w:rPr>
-              <w:fldChar w:fldCharType="separate"/>
-            </w:r>
-            <w:r>
-              <w:rPr>
-                <w:noProof/>
-                <w:webHidden/>
-              </w:rPr>
-              <w:t>8</w:t>
-            </w:r>
-            <w:r>
-              <w:rPr>
-                <w:noProof/>
-                <w:webHidden/>
-              </w:rPr>
-              <w:fldChar w:fldCharType="end"/>
-            </w:r>
-          </w:hyperlink>
-        </w:p>
-        <w:p>
-          <w:pPr>
-            <w:pStyle w:val="Sumrio2"/>
-            <w:tabs>
-              <w:tab w:val="left" w:pos="1100"/>
-              <w:tab w:val="right" w:leader="dot" w:pos="8494"/>
-            </w:tabs>
-            <w:rPr>
-              <w:noProof/>
-              <w:lang w:val="pt-BR" w:eastAsia="pt-BR" w:bidi="ar-SA"/>
-            </w:rPr>
-          </w:pPr>
-          <w:hyperlink w:anchor="_Toc226113756" w:history="1">
-            <w:r>
-              <w:rPr>
-                <w:rStyle w:val="Hyperlink"/>
-                <w:noProof/>
-                <w:lang w:val="pt-BR"/>
-              </w:rPr>
-              <w:t>5.5</w:t>
-            </w:r>
-            <w:r>
-              <w:rPr>
-                <w:noProof/>
-                <w:lang w:val="pt-BR" w:eastAsia="pt-BR" w:bidi="ar-SA"/>
-              </w:rPr>
-              <w:tab/>
-            </w:r>
-            <w:r>
-              <w:rPr>
-                <w:rStyle w:val="Hyperlink"/>
-                <w:noProof/>
-                <w:lang w:val="pt-BR"/>
-              </w:rPr>
-              <w:t>Plano de Encerramento</w:t>
-            </w:r>
-            <w:r>
-              <w:rPr>
-                <w:noProof/>
-                <w:webHidden/>
-              </w:rPr>
-              <w:tab/>
-            </w:r>
-            <w:r>
-              <w:rPr>
-                <w:noProof/>
-                <w:webHidden/>
-              </w:rPr>
-              <w:fldChar w:fldCharType="begin"/>
-            </w:r>
-            <w:r>
-              <w:rPr>
-                <w:noProof/>
-                <w:webHidden/>
-              </w:rPr>
-              <w:instrText xml:space="preserve"> PAGEREF _Toc226113756 \h </w:instrText>
-            </w:r>
-            <w:r>
-              <w:rPr>
-                <w:noProof/>
-                <w:webHidden/>
-              </w:rPr>
-            </w:r>
-            <w:r>
-              <w:rPr>
-                <w:noProof/>
-                <w:webHidden/>
-              </w:rPr>
-              <w:fldChar w:fldCharType="separate"/>
-            </w:r>
-            <w:r>
-              <w:rPr>
-                <w:noProof/>
-                <w:webHidden/>
-              </w:rPr>
-              <w:t>8</w:t>
-            </w:r>
-            <w:r>
-              <w:rPr>
-                <w:noProof/>
-                <w:webHidden/>
-              </w:rPr>
-              <w:fldChar w:fldCharType="end"/>
-            </w:r>
-          </w:hyperlink>
-        </w:p>
-        <w:p>
-          <w:pPr>
-            <w:pStyle w:val="Sumrio1"/>
-            <w:tabs>
-              <w:tab w:val="left" w:pos="880"/>
-              <w:tab w:val="right" w:leader="dot" w:pos="8494"/>
-            </w:tabs>
-            <w:rPr>
-              <w:noProof/>
-              <w:lang w:val="pt-BR" w:eastAsia="pt-BR" w:bidi="ar-SA"/>
-            </w:rPr>
-          </w:pPr>
-          <w:hyperlink w:anchor="_Toc226113757" w:history="1">
-            <w:r>
-              <w:rPr>
-                <w:rStyle w:val="Hyperlink"/>
-                <w:noProof/>
-                <w:lang w:val="pt-BR"/>
-              </w:rPr>
-              <w:t>6.</w:t>
-            </w:r>
-            <w:r>
-              <w:rPr>
-                <w:noProof/>
-                <w:lang w:val="pt-BR" w:eastAsia="pt-BR" w:bidi="ar-SA"/>
-              </w:rPr>
-              <w:tab/>
-            </w:r>
-            <w:r>
-              <w:rPr>
-                <w:rStyle w:val="Hyperlink"/>
-                <w:noProof/>
-                <w:lang w:val="pt-BR"/>
-              </w:rPr>
-              <w:t>Processos Técnicos</w:t>
-            </w:r>
-            <w:r>
-              <w:rPr>
-                <w:noProof/>
-                <w:webHidden/>
-              </w:rPr>
-              <w:tab/>
-            </w:r>
-            <w:r>
-              <w:rPr>
-                <w:noProof/>
-                <w:webHidden/>
-              </w:rPr>
-              <w:fldChar w:fldCharType="begin"/>
-            </w:r>
-            <w:r>
-              <w:rPr>
-                <w:noProof/>
-                <w:webHidden/>
-              </w:rPr>
-              <w:instrText xml:space="preserve"> PAGEREF _Toc226113757 \h </w:instrText>
-            </w:r>
-            <w:r>
-              <w:rPr>
-                <w:noProof/>
-                <w:webHidden/>
-              </w:rPr>
-            </w:r>
-            <w:r>
-              <w:rPr>
-                <w:noProof/>
-                <w:webHidden/>
-              </w:rPr>
-              <w:fldChar w:fldCharType="separate"/>
-            </w:r>
-            <w:r>
-              <w:rPr>
-                <w:noProof/>
-                <w:webHidden/>
-              </w:rPr>
-              <w:t>9</w:t>
-            </w:r>
-            <w:r>
-              <w:rPr>
-                <w:noProof/>
-                <w:webHidden/>
-              </w:rPr>
-              <w:fldChar w:fldCharType="end"/>
-            </w:r>
-          </w:hyperlink>
-        </w:p>
-        <w:p>
-          <w:pPr>
-            <w:pStyle w:val="Sumrio2"/>
-            <w:tabs>
-              <w:tab w:val="left" w:pos="1100"/>
-              <w:tab w:val="right" w:leader="dot" w:pos="8494"/>
-            </w:tabs>
-            <w:rPr>
-              <w:noProof/>
-              <w:lang w:val="pt-BR" w:eastAsia="pt-BR" w:bidi="ar-SA"/>
-            </w:rPr>
-          </w:pPr>
-          <w:hyperlink w:anchor="_Toc226113758" w:history="1">
-            <w:r>
-              <w:rPr>
-                <w:rStyle w:val="Hyperlink"/>
-                <w:noProof/>
-                <w:lang w:val="pt-BR"/>
-              </w:rPr>
-              <w:t>6.1</w:t>
-            </w:r>
-            <w:r>
-              <w:rPr>
-                <w:noProof/>
-                <w:lang w:val="pt-BR" w:eastAsia="pt-BR" w:bidi="ar-SA"/>
-              </w:rPr>
-              <w:tab/>
-            </w:r>
-            <w:r>
-              <w:rPr>
-                <w:rStyle w:val="Hyperlink"/>
-                <w:noProof/>
-                <w:lang w:val="pt-BR"/>
-              </w:rPr>
-              <w:t>Modelo dos Processos</w:t>
-            </w:r>
-            <w:r>
-              <w:rPr>
-                <w:noProof/>
-                <w:webHidden/>
-              </w:rPr>
-              <w:tab/>
-            </w:r>
-            <w:r>
-              <w:rPr>
-                <w:noProof/>
-                <w:webHidden/>
-              </w:rPr>
-              <w:fldChar w:fldCharType="begin"/>
-            </w:r>
-            <w:r>
-              <w:rPr>
-                <w:noProof/>
-                <w:webHidden/>
-              </w:rPr>
-              <w:instrText xml:space="preserve"> PAGEREF _Toc226113758 \h </w:instrText>
-            </w:r>
-            <w:r>
-              <w:rPr>
-                <w:noProof/>
-                <w:webHidden/>
-              </w:rPr>
-            </w:r>
-            <w:r>
-              <w:rPr>
-                <w:noProof/>
-                <w:webHidden/>
-              </w:rPr>
-              <w:fldChar w:fldCharType="separate"/>
-            </w:r>
-            <w:r>
-              <w:rPr>
-                <w:noProof/>
-                <w:webHidden/>
-              </w:rPr>
-              <w:t>9</w:t>
-            </w:r>
-            <w:r>
-              <w:rPr>
-                <w:noProof/>
-                <w:webHidden/>
-              </w:rPr>
-              <w:fldChar w:fldCharType="end"/>
-            </w:r>
-          </w:hyperlink>
-        </w:p>
-        <w:p>
-          <w:pPr>
-            <w:pStyle w:val="Sumrio2"/>
-            <w:tabs>
-              <w:tab w:val="left" w:pos="1100"/>
-              <w:tab w:val="right" w:leader="dot" w:pos="8494"/>
-            </w:tabs>
-            <w:rPr>
-              <w:noProof/>
-              <w:lang w:val="pt-BR" w:eastAsia="pt-BR" w:bidi="ar-SA"/>
-            </w:rPr>
-          </w:pPr>
-          <w:hyperlink w:anchor="_Toc226113759" w:history="1">
-            <w:r>
-              <w:rPr>
-                <w:rStyle w:val="Hyperlink"/>
-                <w:noProof/>
-                <w:lang w:val="pt-BR"/>
-              </w:rPr>
-              <w:t>6.2</w:t>
-            </w:r>
-            <w:r>
-              <w:rPr>
-                <w:noProof/>
-                <w:lang w:val="pt-BR" w:eastAsia="pt-BR" w:bidi="ar-SA"/>
-              </w:rPr>
-              <w:tab/>
-            </w:r>
-            <w:r>
-              <w:rPr>
-                <w:rStyle w:val="Hyperlink"/>
-                <w:noProof/>
-                <w:lang w:val="pt-BR"/>
-              </w:rPr>
-              <w:t>Métodos, Ferramentas e Técnicas</w:t>
-            </w:r>
-            <w:r>
-              <w:rPr>
-                <w:noProof/>
-                <w:webHidden/>
-              </w:rPr>
-              <w:tab/>
-            </w:r>
-            <w:r>
-              <w:rPr>
-                <w:noProof/>
-                <w:webHidden/>
-              </w:rPr>
-              <w:fldChar w:fldCharType="begin"/>
-            </w:r>
-            <w:r>
-              <w:rPr>
-                <w:noProof/>
-                <w:webHidden/>
-              </w:rPr>
-              <w:instrText xml:space="preserve"> PAGEREF _Toc226113759 \h </w:instrText>
-            </w:r>
-            <w:r>
-              <w:rPr>
-                <w:noProof/>
-                <w:webHidden/>
-              </w:rPr>
-            </w:r>
-            <w:r>
-              <w:rPr>
-                <w:noProof/>
-                <w:webHidden/>
-              </w:rPr>
-              <w:fldChar w:fldCharType="separate"/>
-            </w:r>
-            <w:r>
-              <w:rPr>
-                <w:noProof/>
-                <w:webHidden/>
-              </w:rPr>
-              <w:t>9</w:t>
-            </w:r>
-            <w:r>
-              <w:rPr>
-                <w:noProof/>
-                <w:webHidden/>
-              </w:rPr>
-              <w:fldChar w:fldCharType="end"/>
-            </w:r>
-          </w:hyperlink>
-        </w:p>
-        <w:p>
-          <w:pPr>
-            <w:pStyle w:val="Sumrio2"/>
-            <w:tabs>
-              <w:tab w:val="left" w:pos="1100"/>
-              <w:tab w:val="right" w:leader="dot" w:pos="8494"/>
-            </w:tabs>
-            <w:rPr>
-              <w:noProof/>
-              <w:lang w:val="pt-BR" w:eastAsia="pt-BR" w:bidi="ar-SA"/>
-            </w:rPr>
-          </w:pPr>
-          <w:hyperlink w:anchor="_Toc226113760" w:history="1">
-            <w:r>
-              <w:rPr>
-                <w:rStyle w:val="Hyperlink"/>
-                <w:noProof/>
-                <w:lang w:val="pt-BR"/>
-              </w:rPr>
-              <w:t>6.3</w:t>
-            </w:r>
-            <w:r>
-              <w:rPr>
-                <w:noProof/>
-                <w:lang w:val="pt-BR" w:eastAsia="pt-BR" w:bidi="ar-SA"/>
-              </w:rPr>
-              <w:tab/>
-            </w:r>
-            <w:r>
-              <w:rPr>
-                <w:rStyle w:val="Hyperlink"/>
-                <w:noProof/>
-                <w:lang w:val="pt-BR"/>
-              </w:rPr>
-              <w:t>Infraestrutura</w:t>
-            </w:r>
-            <w:r>
-              <w:rPr>
-                <w:noProof/>
-                <w:webHidden/>
-              </w:rPr>
-              <w:tab/>
-            </w:r>
-            <w:r>
-              <w:rPr>
-                <w:noProof/>
-                <w:webHidden/>
-              </w:rPr>
-              <w:fldChar w:fldCharType="begin"/>
-            </w:r>
-            <w:r>
-              <w:rPr>
-                <w:noProof/>
-                <w:webHidden/>
-              </w:rPr>
-              <w:instrText xml:space="preserve"> PAGEREF _Toc226113760 \h </w:instrText>
-            </w:r>
-            <w:r>
-              <w:rPr>
-                <w:noProof/>
-                <w:webHidden/>
-              </w:rPr>
-            </w:r>
-            <w:r>
-              <w:rPr>
-                <w:noProof/>
-                <w:webHidden/>
-              </w:rPr>
-              <w:fldChar w:fldCharType="separate"/>
-            </w:r>
-            <w:r>
-              <w:rPr>
-                <w:noProof/>
-                <w:webHidden/>
-              </w:rPr>
-              <w:t>9</w:t>
-            </w:r>
-            <w:r>
-              <w:rPr>
-                <w:noProof/>
-                <w:webHidden/>
-              </w:rPr>
-              <w:fldChar w:fldCharType="end"/>
-            </w:r>
-          </w:hyperlink>
-        </w:p>
-        <w:p>
-          <w:pPr>
-            <w:pStyle w:val="Sumrio2"/>
-            <w:tabs>
-              <w:tab w:val="left" w:pos="1100"/>
-              <w:tab w:val="right" w:leader="dot" w:pos="8494"/>
-            </w:tabs>
-            <w:rPr>
-              <w:noProof/>
-              <w:lang w:val="pt-BR" w:eastAsia="pt-BR" w:bidi="ar-SA"/>
-            </w:rPr>
-          </w:pPr>
-          <w:hyperlink w:anchor="_Toc226113761" w:history="1">
-            <w:r>
-              <w:rPr>
-                <w:rStyle w:val="Hyperlink"/>
-                <w:noProof/>
-                <w:lang w:val="pt-BR"/>
-              </w:rPr>
-              <w:t>6.4</w:t>
-            </w:r>
-            <w:r>
-              <w:rPr>
-                <w:noProof/>
-                <w:lang w:val="pt-BR" w:eastAsia="pt-BR" w:bidi="ar-SA"/>
-              </w:rPr>
-              <w:tab/>
-            </w:r>
-            <w:r>
-              <w:rPr>
-                <w:rStyle w:val="Hyperlink"/>
-                <w:noProof/>
-                <w:lang w:val="pt-BR"/>
-              </w:rPr>
-              <w:t>Plano para a Aceitação do Produto</w:t>
-            </w:r>
-            <w:r>
-              <w:rPr>
-                <w:noProof/>
-                <w:webHidden/>
-              </w:rPr>
-              <w:tab/>
-            </w:r>
-            <w:r>
-              <w:rPr>
-                <w:noProof/>
-                <w:webHidden/>
-              </w:rPr>
-              <w:fldChar w:fldCharType="begin"/>
-            </w:r>
-            <w:r>
-              <w:rPr>
-                <w:noProof/>
-                <w:webHidden/>
-              </w:rPr>
-              <w:instrText xml:space="preserve"> PAGEREF _Toc226113761 \h </w:instrText>
-            </w:r>
-            <w:r>
-              <w:rPr>
-                <w:noProof/>
-                <w:webHidden/>
-              </w:rPr>
-            </w:r>
-            <w:r>
-              <w:rPr>
-                <w:noProof/>
-                <w:webHidden/>
-              </w:rPr>
-              <w:fldChar w:fldCharType="separate"/>
-            </w:r>
-            <w:r>
-              <w:rPr>
-                <w:noProof/>
-                <w:webHidden/>
-              </w:rPr>
-              <w:t>9</w:t>
-            </w:r>
-            <w:r>
-              <w:rPr>
-                <w:noProof/>
-                <w:webHidden/>
-              </w:rPr>
-              <w:fldChar w:fldCharType="end"/>
-            </w:r>
-          </w:hyperlink>
-        </w:p>
-        <w:p>
-          <w:pPr>
-            <w:pStyle w:val="Sumrio1"/>
-            <w:tabs>
-              <w:tab w:val="left" w:pos="880"/>
-              <w:tab w:val="right" w:leader="dot" w:pos="8494"/>
-            </w:tabs>
-            <w:rPr>
-              <w:noProof/>
-              <w:lang w:val="pt-BR" w:eastAsia="pt-BR" w:bidi="ar-SA"/>
-            </w:rPr>
-          </w:pPr>
-          <w:hyperlink w:anchor="_Toc226113762" w:history="1">
-            <w:r>
-              <w:rPr>
-                <w:rStyle w:val="Hyperlink"/>
-                <w:noProof/>
-                <w:lang w:val="pt-BR"/>
-              </w:rPr>
-              <w:t>7.</w:t>
-            </w:r>
-            <w:r>
-              <w:rPr>
-                <w:noProof/>
-                <w:lang w:val="pt-BR" w:eastAsia="pt-BR" w:bidi="ar-SA"/>
-              </w:rPr>
-              <w:tab/>
-            </w:r>
-            <w:r>
-              <w:rPr>
-                <w:rStyle w:val="Hyperlink"/>
-                <w:noProof/>
-                <w:lang w:val="pt-BR"/>
-              </w:rPr>
-              <w:t>Planos para os processos de Suporte</w:t>
-            </w:r>
-            <w:r>
-              <w:rPr>
-                <w:noProof/>
-                <w:webHidden/>
-              </w:rPr>
-              <w:tab/>
-            </w:r>
-            <w:r>
-              <w:rPr>
-                <w:noProof/>
-                <w:webHidden/>
-              </w:rPr>
-              <w:fldChar w:fldCharType="begin"/>
-            </w:r>
-            <w:r>
-              <w:rPr>
-                <w:noProof/>
-                <w:webHidden/>
-              </w:rPr>
-              <w:instrText xml:space="preserve"> PAGEREF _Toc226113762 \h </w:instrText>
-            </w:r>
-            <w:r>
-              <w:rPr>
-                <w:noProof/>
-                <w:webHidden/>
-              </w:rPr>
-            </w:r>
-            <w:r>
-              <w:rPr>
-                <w:noProof/>
-                <w:webHidden/>
-              </w:rPr>
-              <w:fldChar w:fldCharType="separate"/>
-            </w:r>
-            <w:r>
-              <w:rPr>
-                <w:noProof/>
-                <w:webHidden/>
-              </w:rPr>
-              <w:t>10</w:t>
-            </w:r>
-            <w:r>
-              <w:rPr>
-                <w:noProof/>
-                <w:webHidden/>
-              </w:rPr>
-              <w:fldChar w:fldCharType="end"/>
-            </w:r>
-          </w:hyperlink>
-        </w:p>
-        <w:p>
-          <w:pPr>
-            <w:pStyle w:val="Sumrio2"/>
-            <w:tabs>
-              <w:tab w:val="left" w:pos="1100"/>
-              <w:tab w:val="right" w:leader="dot" w:pos="8494"/>
-            </w:tabs>
-            <w:rPr>
-              <w:noProof/>
-              <w:lang w:val="pt-BR" w:eastAsia="pt-BR" w:bidi="ar-SA"/>
-            </w:rPr>
-          </w:pPr>
-          <w:hyperlink w:anchor="_Toc226113763" w:history="1">
-            <w:r>
-              <w:rPr>
-                <w:rStyle w:val="Hyperlink"/>
-                <w:noProof/>
-                <w:lang w:val="pt-BR"/>
-              </w:rPr>
-              <w:t>7.1</w:t>
-            </w:r>
-            <w:r>
-              <w:rPr>
-                <w:noProof/>
-                <w:lang w:val="pt-BR" w:eastAsia="pt-BR" w:bidi="ar-SA"/>
-              </w:rPr>
-              <w:tab/>
-            </w:r>
-            <w:r>
-              <w:rPr>
-                <w:rStyle w:val="Hyperlink"/>
-                <w:noProof/>
-                <w:lang w:val="pt-BR"/>
-              </w:rPr>
-              <w:t>Gerenciamento de Configuração</w:t>
-            </w:r>
-            <w:r>
-              <w:rPr>
-                <w:noProof/>
-                <w:webHidden/>
-              </w:rPr>
-              <w:tab/>
-            </w:r>
-            <w:r>
-              <w:rPr>
-                <w:noProof/>
-                <w:webHidden/>
-              </w:rPr>
-              <w:fldChar w:fldCharType="begin"/>
-            </w:r>
-            <w:r>
-              <w:rPr>
-                <w:noProof/>
-                <w:webHidden/>
-              </w:rPr>
-              <w:instrText xml:space="preserve"> PAGEREF _Toc226113763 \h </w:instrText>
-            </w:r>
-            <w:r>
-              <w:rPr>
-                <w:noProof/>
-                <w:webHidden/>
-              </w:rPr>
-            </w:r>
-            <w:r>
-              <w:rPr>
-                <w:noProof/>
-                <w:webHidden/>
-              </w:rPr>
-              <w:fldChar w:fldCharType="separate"/>
-            </w:r>
-            <w:r>
-              <w:rPr>
-                <w:noProof/>
-                <w:webHidden/>
-              </w:rPr>
-              <w:t>10</w:t>
-            </w:r>
-            <w:r>
-              <w:rPr>
-                <w:noProof/>
-                <w:webHidden/>
-              </w:rPr>
-              <w:fldChar w:fldCharType="end"/>
-            </w:r>
-          </w:hyperlink>
-        </w:p>
-        <w:p>
-          <w:pPr>
-            <w:pStyle w:val="Sumrio2"/>
-            <w:tabs>
-              <w:tab w:val="left" w:pos="1100"/>
-              <w:tab w:val="right" w:leader="dot" w:pos="8494"/>
-            </w:tabs>
-            <w:rPr>
-              <w:noProof/>
-              <w:lang w:val="pt-BR" w:eastAsia="pt-BR" w:bidi="ar-SA"/>
-            </w:rPr>
-          </w:pPr>
-          <w:hyperlink w:anchor="_Toc226113764" w:history="1">
-            <w:r>
-              <w:rPr>
-                <w:rStyle w:val="Hyperlink"/>
-                <w:noProof/>
-                <w:lang w:val="pt-BR"/>
-              </w:rPr>
-              <w:t>7.2</w:t>
-            </w:r>
-            <w:r>
-              <w:rPr>
-                <w:noProof/>
-                <w:lang w:val="pt-BR" w:eastAsia="pt-BR" w:bidi="ar-SA"/>
-              </w:rPr>
-              <w:tab/>
-            </w:r>
-            <w:r>
-              <w:rPr>
-                <w:rStyle w:val="Hyperlink"/>
-                <w:noProof/>
-                <w:lang w:val="pt-BR"/>
-              </w:rPr>
-              <w:t>Plano de Verificação e de Validação</w:t>
-            </w:r>
-            <w:r>
-              <w:rPr>
-                <w:noProof/>
-                <w:webHidden/>
-              </w:rPr>
-              <w:tab/>
-            </w:r>
-            <w:r>
-              <w:rPr>
-                <w:noProof/>
-                <w:webHidden/>
-              </w:rPr>
-              <w:fldChar w:fldCharType="begin"/>
-            </w:r>
-            <w:r>
-              <w:rPr>
-                <w:noProof/>
-                <w:webHidden/>
-              </w:rPr>
-              <w:instrText xml:space="preserve"> PAGEREF _Toc226113764 \h </w:instrText>
-            </w:r>
-            <w:r>
-              <w:rPr>
-                <w:noProof/>
-                <w:webHidden/>
-              </w:rPr>
-            </w:r>
-            <w:r>
-              <w:rPr>
-                <w:noProof/>
-                <w:webHidden/>
-              </w:rPr>
-              <w:fldChar w:fldCharType="separate"/>
-            </w:r>
-            <w:r>
-              <w:rPr>
-                <w:noProof/>
-                <w:webHidden/>
-              </w:rPr>
-              <w:t>10</w:t>
-            </w:r>
-            <w:r>
-              <w:rPr>
-                <w:noProof/>
-                <w:webHidden/>
-              </w:rPr>
-              <w:fldChar w:fldCharType="end"/>
-            </w:r>
-          </w:hyperlink>
-        </w:p>
-        <w:p>
-          <w:pPr>
-            <w:pStyle w:val="Sumrio2"/>
-            <w:tabs>
-              <w:tab w:val="left" w:pos="1100"/>
-              <w:tab w:val="right" w:leader="dot" w:pos="8494"/>
-            </w:tabs>
-            <w:rPr>
-              <w:noProof/>
-              <w:lang w:val="pt-BR" w:eastAsia="pt-BR" w:bidi="ar-SA"/>
-            </w:rPr>
-          </w:pPr>
-          <w:hyperlink w:anchor="_Toc226113765" w:history="1">
-            <w:r>
-              <w:rPr>
-                <w:rStyle w:val="Hyperlink"/>
-                <w:noProof/>
-                <w:lang w:val="pt-BR"/>
-              </w:rPr>
-              <w:t>7.3</w:t>
-            </w:r>
-            <w:r>
-              <w:rPr>
-                <w:noProof/>
-                <w:lang w:val="pt-BR" w:eastAsia="pt-BR" w:bidi="ar-SA"/>
-              </w:rPr>
-              <w:tab/>
-            </w:r>
-            <w:r>
-              <w:rPr>
-                <w:rStyle w:val="Hyperlink"/>
-                <w:noProof/>
-                <w:lang w:val="pt-BR"/>
-              </w:rPr>
-              <w:t>Documentação</w:t>
-            </w:r>
-            <w:r>
-              <w:rPr>
-                <w:noProof/>
-                <w:webHidden/>
-              </w:rPr>
-              <w:tab/>
-            </w:r>
-            <w:r>
-              <w:rPr>
-                <w:noProof/>
-                <w:webHidden/>
-              </w:rPr>
-              <w:fldChar w:fldCharType="begin"/>
-            </w:r>
-            <w:r>
-              <w:rPr>
-                <w:noProof/>
-                <w:webHidden/>
-              </w:rPr>
-              <w:instrText xml:space="preserve"> PAGEREF _Toc226113765 \h </w:instrText>
-            </w:r>
-            <w:r>
-              <w:rPr>
-                <w:noProof/>
-                <w:webHidden/>
-              </w:rPr>
-            </w:r>
-            <w:r>
-              <w:rPr>
-                <w:noProof/>
-                <w:webHidden/>
-              </w:rPr>
-              <w:fldChar w:fldCharType="separate"/>
-            </w:r>
-            <w:r>
-              <w:rPr>
-                <w:noProof/>
-                <w:webHidden/>
-              </w:rPr>
-              <w:t>10</w:t>
-            </w:r>
-            <w:r>
-              <w:rPr>
-                <w:noProof/>
-                <w:webHidden/>
-              </w:rPr>
-              <w:fldChar w:fldCharType="end"/>
-            </w:r>
-          </w:hyperlink>
-        </w:p>
-        <w:p>
-          <w:pPr>
-            <w:pStyle w:val="Sumrio2"/>
-            <w:tabs>
-              <w:tab w:val="left" w:pos="1100"/>
-              <w:tab w:val="right" w:leader="dot" w:pos="8494"/>
-            </w:tabs>
-            <w:rPr>
-              <w:noProof/>
-              <w:lang w:val="pt-BR" w:eastAsia="pt-BR" w:bidi="ar-SA"/>
-            </w:rPr>
-          </w:pPr>
-          <w:hyperlink w:anchor="_Toc226113766" w:history="1">
-            <w:r>
-              <w:rPr>
-                <w:rStyle w:val="Hyperlink"/>
-                <w:noProof/>
-                <w:lang w:val="pt-BR"/>
-              </w:rPr>
-              <w:t>7.4</w:t>
-            </w:r>
-            <w:r>
-              <w:rPr>
-                <w:noProof/>
-                <w:lang w:val="pt-BR" w:eastAsia="pt-BR" w:bidi="ar-SA"/>
-              </w:rPr>
-              <w:tab/>
-            </w:r>
-            <w:r>
-              <w:rPr>
-                <w:rStyle w:val="Hyperlink"/>
-                <w:noProof/>
-                <w:lang w:val="pt-BR"/>
-              </w:rPr>
-              <w:t>Plano para Assegurar a Qualidade</w:t>
-            </w:r>
-            <w:r>
-              <w:rPr>
-                <w:noProof/>
-                <w:webHidden/>
-              </w:rPr>
-              <w:tab/>
-            </w:r>
-            <w:r>
-              <w:rPr>
-                <w:noProof/>
-                <w:webHidden/>
-              </w:rPr>
-              <w:fldChar w:fldCharType="begin"/>
-            </w:r>
-            <w:r>
-              <w:rPr>
-                <w:noProof/>
-                <w:webHidden/>
-              </w:rPr>
-              <w:instrText xml:space="preserve"> PAGEREF _Toc226113766 \h </w:instrText>
-            </w:r>
-            <w:r>
-              <w:rPr>
-                <w:noProof/>
-                <w:webHidden/>
-              </w:rPr>
-            </w:r>
-            <w:r>
-              <w:rPr>
-                <w:noProof/>
-                <w:webHidden/>
-              </w:rPr>
-              <w:fldChar w:fldCharType="separate"/>
-            </w:r>
-            <w:r>
-              <w:rPr>
-                <w:noProof/>
-                <w:webHidden/>
-              </w:rPr>
-              <w:t>10</w:t>
-            </w:r>
-            <w:r>
-              <w:rPr>
-                <w:noProof/>
-                <w:webHidden/>
-              </w:rPr>
-              <w:fldChar w:fldCharType="end"/>
-            </w:r>
-          </w:hyperlink>
-        </w:p>
-        <w:p>
-          <w:pPr>
-            <w:pStyle w:val="Sumrio2"/>
-            <w:tabs>
-              <w:tab w:val="left" w:pos="1100"/>
-              <w:tab w:val="right" w:leader="dot" w:pos="8494"/>
-            </w:tabs>
-            <w:rPr>
-              <w:noProof/>
-              <w:lang w:val="pt-BR" w:eastAsia="pt-BR" w:bidi="ar-SA"/>
-            </w:rPr>
-          </w:pPr>
-          <w:hyperlink w:anchor="_Toc226113767" w:history="1">
-            <w:r>
-              <w:rPr>
-                <w:rStyle w:val="Hyperlink"/>
-                <w:noProof/>
-                <w:lang w:val="pt-BR"/>
-              </w:rPr>
-              <w:t>7.5</w:t>
-            </w:r>
-            <w:r>
-              <w:rPr>
-                <w:noProof/>
-                <w:lang w:val="pt-BR" w:eastAsia="pt-BR" w:bidi="ar-SA"/>
-              </w:rPr>
-              <w:tab/>
-            </w:r>
-            <w:r>
-              <w:rPr>
-                <w:rStyle w:val="Hyperlink"/>
-                <w:noProof/>
-                <w:lang w:val="pt-BR"/>
-              </w:rPr>
-              <w:t>Revisões e Auditorias</w:t>
-            </w:r>
-            <w:r>
-              <w:rPr>
-                <w:noProof/>
-                <w:webHidden/>
-              </w:rPr>
-              <w:tab/>
-            </w:r>
-            <w:r>
-              <w:rPr>
-                <w:noProof/>
-                <w:webHidden/>
-              </w:rPr>
-              <w:fldChar w:fldCharType="begin"/>
-            </w:r>
-            <w:r>
-              <w:rPr>
-                <w:noProof/>
-                <w:webHidden/>
-              </w:rPr>
-              <w:instrText xml:space="preserve"> PAGEREF _Toc226113767 \h </w:instrText>
-            </w:r>
-            <w:r>
-              <w:rPr>
-                <w:noProof/>
-                <w:webHidden/>
-              </w:rPr>
-            </w:r>
-            <w:r>
-              <w:rPr>
-                <w:noProof/>
-                <w:webHidden/>
-              </w:rPr>
-              <w:fldChar w:fldCharType="separate"/>
-            </w:r>
-            <w:r>
-              <w:rPr>
-                <w:noProof/>
-                <w:webHidden/>
-              </w:rPr>
-              <w:t>10</w:t>
-            </w:r>
-            <w:r>
-              <w:rPr>
-                <w:noProof/>
-                <w:webHidden/>
-              </w:rPr>
-              <w:fldChar w:fldCharType="end"/>
-            </w:r>
-          </w:hyperlink>
-        </w:p>
-        <w:p>
-          <w:pPr>
-            <w:pStyle w:val="Sumrio2"/>
-            <w:tabs>
-              <w:tab w:val="left" w:pos="1100"/>
-              <w:tab w:val="right" w:leader="dot" w:pos="8494"/>
-            </w:tabs>
-            <w:rPr>
-              <w:noProof/>
-              <w:lang w:val="pt-BR" w:eastAsia="pt-BR" w:bidi="ar-SA"/>
-            </w:rPr>
-          </w:pPr>
-          <w:hyperlink w:anchor="_Toc226113768" w:history="1">
-            <w:r>
-              <w:rPr>
-                <w:rStyle w:val="Hyperlink"/>
-                <w:noProof/>
-                <w:lang w:val="pt-BR"/>
-              </w:rPr>
-              <w:t>7.6</w:t>
-            </w:r>
-            <w:r>
-              <w:rPr>
-                <w:noProof/>
-                <w:lang w:val="pt-BR" w:eastAsia="pt-BR" w:bidi="ar-SA"/>
-              </w:rPr>
-              <w:tab/>
-            </w:r>
-            <w:r>
-              <w:rPr>
-                <w:rStyle w:val="Hyperlink"/>
-                <w:noProof/>
-                <w:lang w:val="pt-BR"/>
-              </w:rPr>
-              <w:t>Plano para a Resolução de Problemas</w:t>
-            </w:r>
-            <w:r>
-              <w:rPr>
-                <w:noProof/>
-                <w:webHidden/>
-              </w:rPr>
-              <w:tab/>
-            </w:r>
-            <w:r>
-              <w:rPr>
-                <w:noProof/>
-                <w:webHidden/>
-              </w:rPr>
-              <w:fldChar w:fldCharType="begin"/>
-            </w:r>
-            <w:r>
-              <w:rPr>
-                <w:noProof/>
-                <w:webHidden/>
-              </w:rPr>
-              <w:instrText xml:space="preserve"> PAGEREF _Toc226113768 \h </w:instrText>
-            </w:r>
-            <w:r>
-              <w:rPr>
-                <w:noProof/>
-                <w:webHidden/>
-              </w:rPr>
-            </w:r>
-            <w:r>
-              <w:rPr>
-                <w:noProof/>
-                <w:webHidden/>
-              </w:rPr>
-              <w:fldChar w:fldCharType="separate"/>
-            </w:r>
-            <w:r>
-              <w:rPr>
-                <w:noProof/>
-                <w:webHidden/>
-              </w:rPr>
-              <w:t>10</w:t>
-            </w:r>
-            <w:r>
-              <w:rPr>
-                <w:noProof/>
-                <w:webHidden/>
-              </w:rPr>
-              <w:fldChar w:fldCharType="end"/>
-            </w:r>
-          </w:hyperlink>
-        </w:p>
-        <w:p>
-          <w:pPr>
-            <w:pStyle w:val="Sumrio2"/>
-            <w:tabs>
-              <w:tab w:val="left" w:pos="1100"/>
-              <w:tab w:val="right" w:leader="dot" w:pos="8494"/>
-            </w:tabs>
-            <w:rPr>
-              <w:noProof/>
-              <w:lang w:val="pt-BR" w:eastAsia="pt-BR" w:bidi="ar-SA"/>
-            </w:rPr>
-          </w:pPr>
-          <w:hyperlink w:anchor="_Toc226113769" w:history="1">
-            <w:r>
-              <w:rPr>
-                <w:rStyle w:val="Hyperlink"/>
-                <w:noProof/>
-                <w:lang w:val="pt-BR"/>
-              </w:rPr>
-              <w:t>7.7</w:t>
-            </w:r>
-            <w:r>
-              <w:rPr>
-                <w:noProof/>
-                <w:lang w:val="pt-BR" w:eastAsia="pt-BR" w:bidi="ar-SA"/>
-              </w:rPr>
-              <w:tab/>
-            </w:r>
-            <w:r>
-              <w:rPr>
-                <w:rStyle w:val="Hyperlink"/>
-                <w:noProof/>
-                <w:lang w:val="pt-BR"/>
-              </w:rPr>
-              <w:t>Gerenciamento de Subcontratações</w:t>
-            </w:r>
-            <w:r>
-              <w:rPr>
-                <w:noProof/>
-                <w:webHidden/>
-              </w:rPr>
-              <w:tab/>
-            </w:r>
-            <w:r>
-              <w:rPr>
-                <w:noProof/>
-                <w:webHidden/>
-              </w:rPr>
-              <w:fldChar w:fldCharType="begin"/>
-            </w:r>
-            <w:r>
-              <w:rPr>
-                <w:noProof/>
-                <w:webHidden/>
-              </w:rPr>
-              <w:instrText xml:space="preserve"> PAGEREF _Toc226113769 \h </w:instrText>
-            </w:r>
-            <w:r>
-              <w:rPr>
-                <w:noProof/>
-                <w:webHidden/>
-              </w:rPr>
-            </w:r>
-            <w:r>
-              <w:rPr>
-                <w:noProof/>
-                <w:webHidden/>
-              </w:rPr>
-              <w:fldChar w:fldCharType="separate"/>
-            </w:r>
-            <w:r>
-              <w:rPr>
-                <w:noProof/>
-                <w:webHidden/>
-              </w:rPr>
-              <w:t>10</w:t>
-            </w:r>
-            <w:r>
-              <w:rPr>
-                <w:noProof/>
-                <w:webHidden/>
-              </w:rPr>
-              <w:fldChar w:fldCharType="end"/>
-            </w:r>
-          </w:hyperlink>
-        </w:p>
-        <w:p>
-          <w:pPr>
-            <w:pStyle w:val="Sumrio2"/>
-            <w:tabs>
-              <w:tab w:val="left" w:pos="1100"/>
-              <w:tab w:val="right" w:leader="dot" w:pos="8494"/>
-            </w:tabs>
-            <w:rPr>
-              <w:noProof/>
-              <w:lang w:val="pt-BR" w:eastAsia="pt-BR" w:bidi="ar-SA"/>
-            </w:rPr>
-          </w:pPr>
-          <w:hyperlink w:anchor="_Toc226113770" w:history="1">
-            <w:r>
-              <w:rPr>
-                <w:rStyle w:val="Hyperlink"/>
-                <w:noProof/>
-                <w:lang w:val="pt-BR"/>
-              </w:rPr>
-              <w:t>7.8</w:t>
-            </w:r>
-            <w:r>
-              <w:rPr>
-                <w:noProof/>
-                <w:lang w:val="pt-BR" w:eastAsia="pt-BR" w:bidi="ar-SA"/>
-              </w:rPr>
-              <w:tab/>
-            </w:r>
-            <w:r>
-              <w:rPr>
-                <w:rStyle w:val="Hyperlink"/>
-                <w:noProof/>
-                <w:lang w:val="pt-BR"/>
-              </w:rPr>
-              <w:t>Plano de Aperfeiçoamento</w:t>
-            </w:r>
-            <w:r>
-              <w:rPr>
-                <w:noProof/>
-                <w:webHidden/>
-              </w:rPr>
-              <w:tab/>
-            </w:r>
-            <w:r>
-              <w:rPr>
-                <w:noProof/>
-                <w:webHidden/>
-              </w:rPr>
-              <w:fldChar w:fldCharType="begin"/>
-            </w:r>
-            <w:r>
-              <w:rPr>
-                <w:noProof/>
-                <w:webHidden/>
-              </w:rPr>
-              <w:instrText xml:space="preserve"> PAGEREF _Toc226113770 \h </w:instrText>
-            </w:r>
-            <w:r>
-              <w:rPr>
-                <w:noProof/>
-                <w:webHidden/>
-              </w:rPr>
-            </w:r>
-            <w:r>
-              <w:rPr>
-                <w:noProof/>
-                <w:webHidden/>
-              </w:rPr>
-              <w:fldChar w:fldCharType="separate"/>
-            </w:r>
-            <w:r>
-              <w:rPr>
-                <w:noProof/>
-                <w:webHidden/>
-              </w:rPr>
-              <w:t>11</w:t>
-            </w:r>
-            <w:r>
-              <w:rPr>
-                <w:noProof/>
-                <w:webHidden/>
-              </w:rPr>
-              <w:fldChar w:fldCharType="end"/>
-            </w:r>
-          </w:hyperlink>
-        </w:p>
-        <w:p>
-          <w:pPr>
-            <w:pStyle w:val="Sumrio1"/>
-            <w:tabs>
-              <w:tab w:val="left" w:pos="880"/>
-              <w:tab w:val="right" w:leader="dot" w:pos="8494"/>
-            </w:tabs>
-            <w:rPr>
-              <w:noProof/>
-              <w:lang w:val="pt-BR" w:eastAsia="pt-BR" w:bidi="ar-SA"/>
-            </w:rPr>
-          </w:pPr>
-          <w:hyperlink w:anchor="_Toc226113771" w:history="1">
-            <w:r>
-              <w:rPr>
-                <w:rStyle w:val="Hyperlink"/>
-                <w:noProof/>
-                <w:lang w:val="pt-BR"/>
-              </w:rPr>
-              <w:t>8.</w:t>
-            </w:r>
-            <w:r>
-              <w:rPr>
-                <w:noProof/>
-                <w:lang w:val="pt-BR" w:eastAsia="pt-BR" w:bidi="ar-SA"/>
-              </w:rPr>
-              <w:tab/>
-            </w:r>
-            <w:r>
-              <w:rPr>
-                <w:rStyle w:val="Hyperlink"/>
-                <w:noProof/>
-                <w:lang w:val="pt-BR"/>
-              </w:rPr>
-              <w:t>Planos Adicionais</w:t>
-            </w:r>
-            <w:r>
-              <w:rPr>
-                <w:noProof/>
-                <w:webHidden/>
-              </w:rPr>
-              <w:tab/>
-            </w:r>
-            <w:r>
-              <w:rPr>
-                <w:noProof/>
-                <w:webHidden/>
-              </w:rPr>
-              <w:fldChar w:fldCharType="begin"/>
-            </w:r>
-            <w:r>
-              <w:rPr>
-                <w:noProof/>
-                <w:webHidden/>
-              </w:rPr>
-              <w:instrText xml:space="preserve"> PAGEREF _Toc226113771 \h </w:instrText>
-            </w:r>
-            <w:r>
-              <w:rPr>
-                <w:noProof/>
-                <w:webHidden/>
-              </w:rPr>
-            </w:r>
-            <w:r>
-              <w:rPr>
-                <w:noProof/>
-                <w:webHidden/>
-              </w:rPr>
-              <w:fldChar w:fldCharType="separate"/>
-            </w:r>
-            <w:r>
-              <w:rPr>
-                <w:noProof/>
-                <w:webHidden/>
-              </w:rPr>
-              <w:t>12</w:t>
+              <w:t>1</w:t>
             </w:r>
             <w:r>
               <w:rPr>
@@ -4762,10 +1436,12 @@
       <w:pPr>
         <w:pStyle w:val="Ttulo1"/>
       </w:pPr>
+      <w:bookmarkStart w:id="9" w:name="_Toc230285240"/>
       <w:r>
         <w:lastRenderedPageBreak/>
         <w:t>Construir mapa</w:t>
       </w:r>
+      <w:bookmarkEnd w:id="9"/>
     </w:p>
     <w:p>
       <w:pPr>
@@ -4776,9 +1452,11 @@
         </w:numPr>
         <w:ind w:left="782" w:hanging="357"/>
       </w:pPr>
+      <w:bookmarkStart w:id="10" w:name="_Toc230285241"/>
       <w:r>
         <w:t>Construir uma rua no mapa</w:t>
       </w:r>
+      <w:bookmarkEnd w:id="10"/>
     </w:p>
     <w:p>
       <w:pPr>
@@ -4814,9 +1492,11 @@
         </w:numPr>
         <w:ind w:left="782" w:hanging="357"/>
       </w:pPr>
+      <w:bookmarkStart w:id="11" w:name="_Toc230285242"/>
       <w:r>
         <w:t>Definir parâmetros específicos das ruas</w:t>
       </w:r>
+      <w:bookmarkEnd w:id="11"/>
     </w:p>
     <w:p>
       <w:pPr>
@@ -4847,9 +1527,11 @@
         </w:numPr>
         <w:ind w:left="782" w:hanging="357"/>
       </w:pPr>
+      <w:bookmarkStart w:id="12" w:name="_Toc230285243"/>
       <w:r>
         <w:t>Definir pontos semaforizados</w:t>
       </w:r>
+      <w:bookmarkEnd w:id="12"/>
     </w:p>
     <w:p>
       <w:pPr>
@@ -4871,12 +1553,14 @@
           <w:lang w:val="pt-BR"/>
         </w:rPr>
       </w:pPr>
+      <w:bookmarkStart w:id="13" w:name="_Toc230285244"/>
       <w:r>
         <w:rPr>
           <w:lang w:val="pt-BR"/>
         </w:rPr>
         <w:t>Definir parâmetros gerais para a simulação</w:t>
       </w:r>
+      <w:bookmarkEnd w:id="13"/>
     </w:p>
     <w:p>
       <w:r>
@@ -4890,12 +1574,14 @@
           <w:lang w:val="pt-BR"/>
         </w:rPr>
       </w:pPr>
+      <w:bookmarkStart w:id="14" w:name="_Toc230285245"/>
       <w:r>
         <w:rPr>
           <w:lang w:val="pt-BR"/>
         </w:rPr>
         <w:t>Controlar simulação</w:t>
       </w:r>
+      <w:bookmarkEnd w:id="14"/>
     </w:p>
     <w:p>
       <w:pPr>
@@ -4906,9 +1592,11 @@
         </w:numPr>
         <w:ind w:left="782" w:hanging="357"/>
       </w:pPr>
+      <w:bookmarkStart w:id="15" w:name="_Toc230285246"/>
       <w:r>
         <w:t>Iniciar simulação</w:t>
       </w:r>
+      <w:bookmarkEnd w:id="15"/>
     </w:p>
     <w:p>
       <w:pPr>
@@ -4939,9 +1627,11 @@
         </w:numPr>
         <w:ind w:left="782" w:hanging="357"/>
       </w:pPr>
+      <w:bookmarkStart w:id="16" w:name="_Toc230285247"/>
       <w:r>
         <w:t>Pausar simulação</w:t>
       </w:r>
+      <w:bookmarkEnd w:id="16"/>
     </w:p>
     <w:p>
       <w:pPr>
@@ -4972,9 +1662,11 @@
         </w:numPr>
         <w:ind w:left="782" w:hanging="357"/>
       </w:pPr>
+      <w:bookmarkStart w:id="17" w:name="_Toc230285248"/>
       <w:r>
         <w:t>Parar simulação</w:t>
       </w:r>
+      <w:bookmarkEnd w:id="17"/>
     </w:p>
     <w:p>
       <w:pPr>
@@ -5005,9 +1697,11 @@
         </w:numPr>
         <w:ind w:left="782" w:hanging="357"/>
       </w:pPr>
+      <w:bookmarkStart w:id="18" w:name="_Toc230285249"/>
       <w:r>
         <w:t>Reiniciar simulação</w:t>
       </w:r>
+      <w:bookmarkEnd w:id="18"/>
     </w:p>
     <w:p>
       <w:pPr>
@@ -5112,7 +1806,7 @@
                           <w:noProof/>
                           <w:color w:val="8C8C8C" w:themeColor="background1" w:themeShade="8C"/>
                         </w:rPr>
-                        <w:t>v</w:t>
+                        <w:t>iii</w:t>
                       </w:r>
                       <w:r>
                         <w:rPr>
@@ -7622,7 +4316,6 @@
         <w:u w:val="none"/>
         <w:vertAlign w:val="baseline"/>
         <w:em w:val="none"/>
-        <w:lang/>
       </w:rPr>
     </w:lvl>
     <w:lvl w:ilvl="2">

</xml_diff>

<commit_message>
- Revisão do manual do usuário.
</commit_message>
<xml_diff>
--- a/Documentação/Manual do Usuário/Manual do Usuário - 1.0.docx
+++ b/Documentação/Manual do Usuário/Manual do Usuário - 1.0.docx
@@ -5,54 +5,40 @@
     <w:p>
       <w:pPr>
         <w:pStyle w:val="Ttulo"/>
-        <w:rPr>
-          <w:lang w:val="pt-BR"/>
-        </w:rPr>
       </w:pPr>
       <w:r>
         <w:rPr>
           <w:smallCaps/>
-          <w:lang w:val="pt-BR"/>
         </w:rPr>
         <w:t>T</w:t>
       </w:r>
       <w:r>
         <w:rPr>
           <w:smallCaps/>
-          <w:lang w:val="pt-BR"/>
         </w:rPr>
         <w:t>EN</w:t>
       </w:r>
       <w:r>
-        <w:rPr>
-          <w:lang w:val="pt-BR"/>
-        </w:rPr>
         <w:t xml:space="preserve"> </w:t>
       </w:r>
       <w:r>
         <w:rPr>
           <w:position w:val="10"/>
-          <w:lang w:val="pt-BR"/>
         </w:rPr>
         <w:t>|</w:t>
       </w:r>
       <w:r>
-        <w:rPr>
-          <w:lang w:val="pt-BR"/>
-        </w:rPr>
         <w:t xml:space="preserve"> </w:t>
       </w:r>
       <w:r>
         <w:rPr>
           <w:smallCaps/>
-          <w:lang w:val="pt-BR"/>
         </w:rPr>
         <w:t xml:space="preserve">Traffic </w:t>
       </w:r>
       <w:r>
         <w:rPr>
           <w:smallCaps/>
-          <w:lang w:val="pt-BR"/>
         </w:rPr>
         <w:t>Engine</w:t>
       </w:r>
@@ -60,46 +46,19 @@
     <w:p>
       <w:pPr>
         <w:pStyle w:val="Subttulo"/>
-        <w:rPr>
-          <w:lang w:val="pt-BR"/>
-        </w:rPr>
-      </w:pPr>
-      <w:r>
-        <w:rPr>
-          <w:lang w:val="pt-BR"/>
-        </w:rPr>
+      </w:pPr>
+      <w:r>
         <w:t>Manual do Usuário</w:t>
       </w:r>
     </w:p>
-    <w:p>
-      <w:pPr>
-        <w:rPr>
-          <w:lang w:val="pt-BR"/>
-        </w:rPr>
-      </w:pPr>
-    </w:p>
-    <w:p>
-      <w:pPr>
-        <w:rPr>
-          <w:lang w:val="pt-BR"/>
-        </w:rPr>
-      </w:pPr>
-    </w:p>
+    <w:p/>
+    <w:p/>
     <w:p>
       <w:pPr>
         <w:ind w:firstLine="0"/>
-        <w:rPr>
-          <w:lang w:val="pt-BR"/>
-        </w:rPr>
-      </w:pPr>
-    </w:p>
-    <w:p>
-      <w:pPr>
-        <w:rPr>
-          <w:lang w:val="pt-BR"/>
-        </w:rPr>
-      </w:pPr>
-    </w:p>
+      </w:pPr>
+    </w:p>
+    <w:p/>
     <w:p>
       <w:pPr>
         <w:rPr>
@@ -569,11 +528,11 @@
         </w:docPartObj>
       </w:sdtPr>
       <w:sdtContent>
-        <w:bookmarkStart w:id="10" w:name="_Toc230527280" w:displacedByCustomXml="prev"/>
-        <w:bookmarkStart w:id="11" w:name="_Toc230526330" w:displacedByCustomXml="prev"/>
+        <w:bookmarkStart w:id="10" w:name="_Toc230285239" w:displacedByCustomXml="prev"/>
+        <w:bookmarkStart w:id="11" w:name="_Toc226113723" w:displacedByCustomXml="prev"/>
         <w:bookmarkStart w:id="12" w:name="_Toc225762289" w:displacedByCustomXml="prev"/>
-        <w:bookmarkStart w:id="13" w:name="_Toc226113723" w:displacedByCustomXml="prev"/>
-        <w:bookmarkStart w:id="14" w:name="_Toc230285239" w:displacedByCustomXml="prev"/>
+        <w:bookmarkStart w:id="13" w:name="_Toc230526330" w:displacedByCustomXml="prev"/>
+        <w:bookmarkStart w:id="14" w:name="_Toc230527280" w:displacedByCustomXml="prev"/>
         <w:p>
           <w:pPr>
             <w:pStyle w:val="Ttulo1"/>
@@ -1115,7 +1074,7 @@
                 <w:noProof/>
                 <w:webHidden/>
               </w:rPr>
-              <w:t>3</w:t>
+              <w:t>4</w:t>
             </w:r>
             <w:r>
               <w:rPr>
@@ -1705,7 +1664,7 @@
                 <w:noProof/>
                 <w:webHidden/>
               </w:rPr>
-              <w:t>5</w:t>
+              <w:t>6</w:t>
             </w:r>
             <w:r>
               <w:rPr>
@@ -3287,6 +3246,21 @@
     </w:p>
     <w:p>
       <w:pPr>
+        <w:rPr>
+          <w:rFonts w:asciiTheme="majorHAnsi" w:eastAsiaTheme="majorEastAsia" w:hAnsiTheme="majorHAnsi" w:cstheme="majorBidi"/>
+          <w:color w:val="365F91" w:themeColor="accent1" w:themeShade="BF"/>
+          <w:sz w:val="24"/>
+          <w:szCs w:val="24"/>
+          <w:lang w:val="pt-BR"/>
+        </w:rPr>
+      </w:pPr>
+      <w:bookmarkStart w:id="20" w:name="_Toc230527286"/>
+      <w:r>
+        <w:br w:type="page"/>
+      </w:r>
+    </w:p>
+    <w:p>
+      <w:pPr>
         <w:pStyle w:val="Ttulo2"/>
         <w:numPr>
           <w:ilvl w:val="1"/>
@@ -3294,8 +3268,8 @@
         </w:numPr>
         <w:ind w:left="782" w:hanging="357"/>
       </w:pPr>
-      <w:bookmarkStart w:id="20" w:name="_Toc230527286"/>
-      <w:r>
+      <w:r>
+        <w:lastRenderedPageBreak/>
         <w:t>Definindo pontos semaforizados</w:t>
       </w:r>
       <w:bookmarkEnd w:id="20"/>
@@ -3311,7 +3285,6 @@
         <w:rPr>
           <w:lang w:val="pt-BR"/>
         </w:rPr>
-        <w:lastRenderedPageBreak/>
         <w:t xml:space="preserve">Caso haja necessidade de um ponto semaforizado, basta clicar no botão de adicionar um novo semáforo, o qual se encontra na </w:t>
       </w:r>
       <w:r>
@@ -3756,7 +3729,19 @@
         <w:rPr>
           <w:lang w:val="pt-BR"/>
         </w:rPr>
-        <w:t xml:space="preserve">Para a definição dos parâmetros gerais da simulação (fluxo de entrada, distância de segura entre os veículos e passo da simulação), basta clicar no botão de configuração, o qual se encontra na </w:t>
+        <w:t>Para a definição dos parâmetros gerais da simulação (fluxo de entrada, distância de segura</w:t>
+      </w:r>
+      <w:r>
+        <w:rPr>
+          <w:lang w:val="pt-BR"/>
+        </w:rPr>
+        <w:t>nça</w:t>
+      </w:r>
+      <w:r>
+        <w:rPr>
+          <w:lang w:val="pt-BR"/>
+        </w:rPr>
+        <w:t xml:space="preserve"> entre os veículos e passo da simulação), basta clicar no botão de configuração, o qual se encontra na </w:t>
       </w:r>
       <w:r>
         <w:rPr>
@@ -4123,7 +4108,7 @@
         <w:rPr>
           <w:lang w:val="pt-BR"/>
         </w:rPr>
-        <w:t xml:space="preserve">uma </w:t>
+        <w:t xml:space="preserve">a </w:t>
       </w:r>
       <w:r>
         <w:rPr>
@@ -4624,6 +4609,21 @@
     </w:p>
     <w:p>
       <w:pPr>
+        <w:rPr>
+          <w:rFonts w:asciiTheme="majorHAnsi" w:eastAsiaTheme="majorEastAsia" w:hAnsiTheme="majorHAnsi" w:cstheme="majorBidi"/>
+          <w:color w:val="365F91" w:themeColor="accent1" w:themeShade="BF"/>
+          <w:sz w:val="24"/>
+          <w:szCs w:val="24"/>
+          <w:lang w:val="pt-BR"/>
+        </w:rPr>
+      </w:pPr>
+      <w:bookmarkStart w:id="27" w:name="_Toc230527293"/>
+      <w:r>
+        <w:br w:type="page"/>
+      </w:r>
+    </w:p>
+    <w:p>
+      <w:pPr>
         <w:pStyle w:val="Ttulo2"/>
         <w:numPr>
           <w:ilvl w:val="1"/>
@@ -4631,8 +4631,8 @@
         </w:numPr>
         <w:ind w:left="782" w:hanging="357"/>
       </w:pPr>
-      <w:bookmarkStart w:id="27" w:name="_Toc230527293"/>
-      <w:r>
+      <w:r>
+        <w:lastRenderedPageBreak/>
         <w:t>Parando a</w:t>
       </w:r>
       <w:r>
@@ -5563,7 +5563,7 @@
                           <w:noProof/>
                           <w:color w:val="8C8C8C" w:themeColor="background1" w:themeShade="8C"/>
                         </w:rPr>
-                        <w:t>6</w:t>
+                        <w:t>1</w:t>
                       </w:r>
                       <w:r>
                         <w:rPr>
@@ -9169,6 +9169,7 @@
   <w:style w:type="character" w:default="1" w:styleId="Fontepargpadro">
     <w:name w:val="Default Paragraph Font"/>
     <w:uiPriority w:val="1"/>
+    <w:semiHidden/>
     <w:unhideWhenUsed/>
   </w:style>
   <w:style w:type="table" w:default="1" w:styleId="Tabelanormal">

</xml_diff>